<commit_message>
Date for assignments corrected
</commit_message>
<xml_diff>
--- a/Handouts/BIOL3295_Syllabus_2019.docx
+++ b/Handouts/BIOL3295_Syllabus_2019.docx
@@ -1815,6 +1815,38 @@
               </w:rPr>
               <w:t>ics</w:t>
             </w:r>
+            <w:r>
+              <w:rPr>
+                <w:rFonts w:asciiTheme="majorHAnsi" w:hAnsiTheme="majorHAnsi"/>
+                <w:b/>
+                <w:bCs/>
+              </w:rPr>
+              <w:t xml:space="preserve"> </w:t>
+            </w:r>
+            <w:r>
+              <w:rPr>
+                <w:rFonts w:asciiTheme="majorHAnsi" w:hAnsiTheme="majorHAnsi"/>
+                <w:b/>
+                <w:bCs/>
+              </w:rPr>
+              <w:t xml:space="preserve">                     </w:t>
+            </w:r>
+            <w:r>
+              <w:rPr>
+                <w:rFonts w:asciiTheme="majorHAnsi" w:hAnsiTheme="majorHAnsi"/>
+                <w:b/>
+                <w:bCs/>
+              </w:rPr>
+              <w:t xml:space="preserve">Assignment 1 </w:t>
+            </w:r>
+            <w:r>
+              <w:rPr>
+                <w:rFonts w:asciiTheme="majorHAnsi" w:hAnsiTheme="majorHAnsi"/>
+                <w:b/>
+                <w:bCs/>
+              </w:rPr>
+              <w:t>set</w:t>
+            </w:r>
           </w:p>
           <w:p>
             <w:pPr>
@@ -1962,14 +1994,6 @@
                 <w:b/>
               </w:rPr>
             </w:pPr>
-            <w:r>
-              <w:rPr>
-                <w:rFonts w:asciiTheme="majorHAnsi" w:hAnsiTheme="majorHAnsi"/>
-                <w:b/>
-                <w:bCs/>
-              </w:rPr>
-              <w:t>Assignment 1 due</w:t>
-            </w:r>
           </w:p>
         </w:tc>
       </w:tr>
@@ -2116,6 +2140,9 @@
                 <w:ilvl w:val="0"/>
                 <w:numId w:val="26"/>
               </w:numPr>
+              <w:tabs>
+                <w:tab w:val="left" w:pos="5845"/>
+              </w:tabs>
               <w:rPr>
                 <w:rFonts w:asciiTheme="majorHAnsi" w:hAnsiTheme="majorHAnsi"/>
                 <w:b/>
@@ -2183,6 +2210,19 @@
                 <w:rFonts w:asciiTheme="majorHAnsi" w:hAnsiTheme="majorHAnsi"/>
               </w:rPr>
               <w:t>-29</w:t>
+            </w:r>
+            <w:r>
+              <w:rPr>
+                <w:rFonts w:asciiTheme="majorHAnsi" w:hAnsiTheme="majorHAnsi"/>
+              </w:rPr>
+              <w:t xml:space="preserve">                                                                         </w:t>
+            </w:r>
+            <w:r>
+              <w:rPr>
+                <w:rFonts w:asciiTheme="majorHAnsi" w:hAnsiTheme="majorHAnsi"/>
+                <w:b/>
+              </w:rPr>
+              <w:t>Assignment 1 due</w:t>
             </w:r>
           </w:p>
         </w:tc>
@@ -2254,6 +2294,13 @@
               </w:rPr>
               <w:t>Evolution in low- and high-density populations</w:t>
             </w:r>
+            <w:r>
+              <w:rPr>
+                <w:rFonts w:asciiTheme="majorHAnsi" w:hAnsiTheme="majorHAnsi"/>
+                <w:b/>
+              </w:rPr>
+              <w:t xml:space="preserve">                              Assignment 2 set</w:t>
+            </w:r>
           </w:p>
           <w:p>
             <w:pPr>
@@ -2994,13 +3041,6 @@
                 <w:b/>
               </w:rPr>
             </w:pPr>
-            <w:r>
-              <w:rPr>
-                <w:rFonts w:asciiTheme="majorHAnsi" w:hAnsiTheme="majorHAnsi"/>
-                <w:b/>
-              </w:rPr>
-              <w:t>MIDTERM DUE</w:t>
-            </w:r>
           </w:p>
         </w:tc>
       </w:tr>
@@ -3063,6 +3103,20 @@
               </w:rPr>
               <w:t>Structured populations – space</w:t>
             </w:r>
+            <w:r>
+              <w:rPr>
+                <w:rFonts w:asciiTheme="majorHAnsi" w:hAnsiTheme="majorHAnsi"/>
+                <w:b/>
+              </w:rPr>
+              <w:t xml:space="preserve">                                                               </w:t>
+            </w:r>
+            <w:r>
+              <w:rPr>
+                <w:rFonts w:asciiTheme="majorHAnsi" w:hAnsiTheme="majorHAnsi"/>
+                <w:b/>
+              </w:rPr>
+              <w:t>MIDTERM DUE</w:t>
+            </w:r>
           </w:p>
           <w:p>
             <w:pPr>
@@ -3225,6 +3279,13 @@
                 <w:b/>
               </w:rPr>
               <w:t>Population dynamics in seasonal environments</w:t>
+            </w:r>
+            <w:r>
+              <w:rPr>
+                <w:rFonts w:asciiTheme="majorHAnsi" w:hAnsiTheme="majorHAnsi"/>
+                <w:b/>
+              </w:rPr>
+              <w:t xml:space="preserve">                             Assignment 3 set</w:t>
             </w:r>
           </w:p>
           <w:p>
@@ -5068,8 +5129,6 @@
         </w:rPr>
         <w:t>Guide for accessing resources.docx’</w:t>
       </w:r>
-      <w:bookmarkStart w:id="0" w:name="_GoBack"/>
-      <w:bookmarkEnd w:id="0"/>
       <w:r>
         <w:rPr>
           <w:rFonts w:asciiTheme="majorHAnsi" w:hAnsiTheme="majorHAnsi"/>
@@ -6130,18 +6189,8 @@
         </w:rPr>
         <w:t>of income or political opinion.</w:t>
       </w:r>
-    </w:p>
-    <w:p>
-      <w:pPr>
-        <w:widowControl w:val="0"/>
-        <w:autoSpaceDE w:val="0"/>
-        <w:autoSpaceDN w:val="0"/>
-        <w:adjustRightInd w:val="0"/>
-        <w:rPr>
-          <w:rFonts w:asciiTheme="majorHAnsi" w:hAnsiTheme="majorHAnsi" w:cs="Times Roman"/>
-          <w:color w:val="000000"/>
-        </w:rPr>
-      </w:pPr>
+      <w:bookmarkStart w:id="0" w:name="_GoBack"/>
+      <w:bookmarkEnd w:id="0"/>
     </w:p>
     <w:p>
       <w:pPr>
@@ -6435,7 +6484,7 @@
         <w:rStyle w:val="PageNumber"/>
         <w:noProof/>
       </w:rPr>
-      <w:t>5</w:t>
+      <w:t>3</w:t>
     </w:r>
     <w:r>
       <w:rPr>

</xml_diff>

<commit_message>
Errors corrected on syllabus
</commit_message>
<xml_diff>
--- a/Handouts/BIOL3295_Syllabus_2019.docx
+++ b/Handouts/BIOL3295_Syllabus_2019.docx
@@ -113,14 +113,12 @@
         </w:rPr>
         <w:t xml:space="preserve">Email: Please email me via </w:t>
       </w:r>
-      <w:proofErr w:type="spellStart"/>
       <w:r>
         <w:rPr>
           <w:rFonts w:ascii="Courier" w:hAnsi="Courier"/>
         </w:rPr>
         <w:t>Brightspace</w:t>
       </w:r>
-      <w:proofErr w:type="spellEnd"/>
     </w:p>
     <w:p>
       <w:pPr>
@@ -436,7 +434,6 @@
           <w:rFonts w:asciiTheme="majorHAnsi" w:hAnsiTheme="majorHAnsi"/>
         </w:rPr>
       </w:pPr>
-      <w:proofErr w:type="gramStart"/>
       <w:r>
         <w:rPr>
           <w:rFonts w:asciiTheme="majorHAnsi" w:hAnsiTheme="majorHAnsi"/>
@@ -444,7 +441,6 @@
         </w:rPr>
         <w:t>Prior to lecture.</w:t>
       </w:r>
-      <w:proofErr w:type="gramEnd"/>
       <w:r>
         <w:rPr>
           <w:rFonts w:asciiTheme="majorHAnsi" w:hAnsiTheme="majorHAnsi"/>
@@ -528,14 +524,7 @@
         <w:rPr>
           <w:rFonts w:asciiTheme="majorHAnsi" w:hAnsiTheme="majorHAnsi"/>
         </w:rPr>
-        <w:t xml:space="preserve">. There are 3 x 50 minute lectures each week. Lectures will be a combination </w:t>
-      </w:r>
-      <w:proofErr w:type="gramStart"/>
-      <w:r>
-        <w:rPr>
-          <w:rFonts w:asciiTheme="majorHAnsi" w:hAnsiTheme="majorHAnsi"/>
-        </w:rPr>
-        <w:t xml:space="preserve">of </w:t>
+        <w:t xml:space="preserve">. There are 3 x 50 minute lectures each week. Lectures will be a combination of </w:t>
       </w:r>
       <w:r>
         <w:rPr>
@@ -581,7 +570,6 @@
         </w:rPr>
         <w:t xml:space="preserve"> data to understand how to answer research questions in population and evolutionary ecology</w:t>
       </w:r>
-      <w:proofErr w:type="gramEnd"/>
       <w:r>
         <w:rPr>
           <w:rFonts w:asciiTheme="majorHAnsi" w:hAnsiTheme="majorHAnsi"/>
@@ -1028,7 +1016,6 @@
           <w:rFonts w:asciiTheme="majorHAnsi" w:hAnsiTheme="majorHAnsi"/>
         </w:rPr>
       </w:pPr>
-      <w:proofErr w:type="spellStart"/>
       <w:r>
         <w:rPr>
           <w:rFonts w:ascii="Courier" w:hAnsi="Courier"/>
@@ -1036,7 +1023,6 @@
         <w:lastRenderedPageBreak/>
         <w:t>Brightspace</w:t>
       </w:r>
-      <w:proofErr w:type="spellEnd"/>
       <w:r>
         <w:rPr>
           <w:rFonts w:asciiTheme="majorHAnsi" w:hAnsiTheme="majorHAnsi"/>
@@ -1091,14 +1077,12 @@
           <w:rFonts w:asciiTheme="majorHAnsi" w:hAnsiTheme="majorHAnsi"/>
         </w:rPr>
       </w:pPr>
-      <w:proofErr w:type="spellStart"/>
       <w:r>
         <w:rPr>
           <w:rFonts w:ascii="Courier" w:hAnsi="Courier"/>
         </w:rPr>
         <w:t>Github</w:t>
       </w:r>
-      <w:proofErr w:type="spellEnd"/>
       <w:r>
         <w:rPr>
           <w:rFonts w:asciiTheme="majorHAnsi" w:hAnsiTheme="majorHAnsi"/>
@@ -1316,14 +1300,7 @@
         <w:rPr>
           <w:rFonts w:asciiTheme="majorHAnsi" w:hAnsiTheme="majorHAnsi"/>
         </w:rPr>
-        <w:t xml:space="preserve">, but not Labs. </w:t>
-      </w:r>
-      <w:proofErr w:type="gramStart"/>
-      <w:r>
-        <w:rPr>
-          <w:rFonts w:asciiTheme="majorHAnsi" w:hAnsiTheme="majorHAnsi"/>
-        </w:rPr>
-        <w:t>S</w:t>
+        <w:t>, but not Labs. S</w:t>
       </w:r>
       <w:r>
         <w:rPr>
@@ -1331,7 +1308,6 @@
         </w:rPr>
         <w:t>pecific regulations governing final examinations are described by University Regulation 6.8</w:t>
       </w:r>
-      <w:proofErr w:type="gramEnd"/>
       <w:r>
         <w:rPr>
           <w:rFonts w:asciiTheme="majorHAnsi" w:hAnsiTheme="majorHAnsi"/>
@@ -1730,21 +1706,7 @@
               <w:rPr>
                 <w:rFonts w:asciiTheme="majorHAnsi" w:hAnsiTheme="majorHAnsi"/>
               </w:rPr>
-              <w:t xml:space="preserve">Description of Common Indices. </w:t>
-            </w:r>
-            <w:proofErr w:type="gramStart"/>
-            <w:r>
-              <w:rPr>
-                <w:rFonts w:asciiTheme="majorHAnsi" w:hAnsiTheme="majorHAnsi"/>
-              </w:rPr>
-              <w:t>p374</w:t>
-            </w:r>
-            <w:proofErr w:type="gramEnd"/>
-            <w:r>
-              <w:rPr>
-                <w:rFonts w:asciiTheme="majorHAnsi" w:hAnsiTheme="majorHAnsi"/>
-              </w:rPr>
-              <w:t>-394</w:t>
+              <w:t>Description of Common Indices. p374-394</w:t>
             </w:r>
           </w:p>
         </w:tc>
@@ -1786,7 +1748,13 @@
               <w:rPr>
                 <w:rFonts w:asciiTheme="majorHAnsi" w:hAnsiTheme="majorHAnsi"/>
               </w:rPr>
-              <w:t xml:space="preserve"> 16</w:t>
+              <w:t xml:space="preserve"> 1</w:t>
+            </w:r>
+            <w:r>
+              <w:rPr>
+                <w:rFonts w:asciiTheme="majorHAnsi" w:hAnsiTheme="majorHAnsi"/>
+              </w:rPr>
+              <w:t>7</w:t>
             </w:r>
           </w:p>
         </w:tc>
@@ -1933,7 +1901,6 @@
               </w:rPr>
               <w:t xml:space="preserve">. </w:t>
             </w:r>
-            <w:proofErr w:type="gramStart"/>
             <w:r>
               <w:rPr>
                 <w:rFonts w:asciiTheme="majorHAnsi" w:hAnsiTheme="majorHAnsi"/>
@@ -1946,7 +1913,6 @@
               </w:rPr>
               <w:t>1</w:t>
             </w:r>
-            <w:proofErr w:type="gramEnd"/>
             <w:r>
               <w:rPr>
                 <w:rFonts w:asciiTheme="majorHAnsi" w:hAnsiTheme="majorHAnsi"/>
@@ -2034,7 +2000,13 @@
               <w:rPr>
                 <w:rFonts w:asciiTheme="majorHAnsi" w:hAnsiTheme="majorHAnsi"/>
               </w:rPr>
-              <w:t xml:space="preserve"> 23</w:t>
+              <w:t xml:space="preserve"> 2</w:t>
+            </w:r>
+            <w:r>
+              <w:rPr>
+                <w:rFonts w:asciiTheme="majorHAnsi" w:hAnsiTheme="majorHAnsi"/>
+              </w:rPr>
+              <w:t>4</w:t>
             </w:r>
           </w:p>
         </w:tc>
@@ -2116,21 +2088,7 @@
               <w:rPr>
                 <w:rFonts w:asciiTheme="majorHAnsi" w:hAnsiTheme="majorHAnsi"/>
               </w:rPr>
-              <w:t xml:space="preserve">The Logistic Equation. </w:t>
-            </w:r>
-            <w:proofErr w:type="gramStart"/>
-            <w:r>
-              <w:rPr>
-                <w:rFonts w:asciiTheme="majorHAnsi" w:hAnsiTheme="majorHAnsi"/>
-              </w:rPr>
-              <w:t>p13</w:t>
-            </w:r>
-            <w:proofErr w:type="gramEnd"/>
-            <w:r>
-              <w:rPr>
-                <w:rFonts w:asciiTheme="majorHAnsi" w:hAnsiTheme="majorHAnsi"/>
-              </w:rPr>
-              <w:t>-17</w:t>
+              <w:t>The Logistic Equation. p13-17</w:t>
             </w:r>
           </w:p>
           <w:p>
@@ -2195,21 +2153,7 @@
               <w:rPr>
                 <w:rFonts w:asciiTheme="majorHAnsi" w:hAnsiTheme="majorHAnsi"/>
               </w:rPr>
-              <w:t xml:space="preserve">Density dependence in discrete time models. </w:t>
-            </w:r>
-            <w:proofErr w:type="gramStart"/>
-            <w:r>
-              <w:rPr>
-                <w:rFonts w:asciiTheme="majorHAnsi" w:hAnsiTheme="majorHAnsi"/>
-              </w:rPr>
-              <w:t>p28</w:t>
-            </w:r>
-            <w:proofErr w:type="gramEnd"/>
-            <w:r>
-              <w:rPr>
-                <w:rFonts w:asciiTheme="majorHAnsi" w:hAnsiTheme="majorHAnsi"/>
-              </w:rPr>
-              <w:t>-29</w:t>
+              <w:t>Density dependence in discrete time models. p28-29</w:t>
             </w:r>
             <w:r>
               <w:rPr>
@@ -2241,14 +2185,12 @@
                 <w:rFonts w:asciiTheme="majorHAnsi" w:hAnsiTheme="majorHAnsi"/>
               </w:rPr>
             </w:pPr>
-            <w:proofErr w:type="gramStart"/>
             <w:r>
               <w:rPr>
                 <w:rFonts w:asciiTheme="majorHAnsi" w:hAnsiTheme="majorHAnsi"/>
               </w:rPr>
               <w:t>Week  5</w:t>
             </w:r>
-            <w:proofErr w:type="gramEnd"/>
           </w:p>
           <w:p>
             <w:pPr>
@@ -2260,19 +2202,13 @@
               <w:rPr>
                 <w:rFonts w:asciiTheme="majorHAnsi" w:hAnsiTheme="majorHAnsi"/>
               </w:rPr>
-              <w:t>Tues Sept</w:t>
-            </w:r>
-            <w:r>
-              <w:rPr>
-                <w:rFonts w:asciiTheme="majorHAnsi" w:hAnsiTheme="majorHAnsi"/>
-              </w:rPr>
-              <w:t xml:space="preserve"> </w:t>
-            </w:r>
-            <w:r>
-              <w:rPr>
-                <w:rFonts w:asciiTheme="majorHAnsi" w:hAnsiTheme="majorHAnsi"/>
-              </w:rPr>
-              <w:t>30</w:t>
+              <w:t xml:space="preserve">Tues </w:t>
+            </w:r>
+            <w:r>
+              <w:rPr>
+                <w:rFonts w:asciiTheme="majorHAnsi" w:hAnsiTheme="majorHAnsi"/>
+              </w:rPr>
+              <w:t>Oct 1</w:t>
             </w:r>
           </w:p>
         </w:tc>
@@ -2469,7 +2405,13 @@
               <w:rPr>
                 <w:rFonts w:asciiTheme="majorHAnsi" w:hAnsiTheme="majorHAnsi"/>
               </w:rPr>
-              <w:t>Tues Oct 1</w:t>
+              <w:t xml:space="preserve">Tues Oct </w:t>
+            </w:r>
+            <w:r>
+              <w:rPr>
+                <w:rFonts w:asciiTheme="majorHAnsi" w:hAnsiTheme="majorHAnsi"/>
+              </w:rPr>
+              <w:t>8</w:t>
             </w:r>
           </w:p>
         </w:tc>
@@ -2551,21 +2493,7 @@
               <w:rPr>
                 <w:rFonts w:asciiTheme="majorHAnsi" w:hAnsiTheme="majorHAnsi"/>
               </w:rPr>
-              <w:t xml:space="preserve">Elementary Age Structured Projection Matrices. </w:t>
-            </w:r>
-            <w:proofErr w:type="gramStart"/>
-            <w:r>
-              <w:rPr>
-                <w:rFonts w:asciiTheme="majorHAnsi" w:hAnsiTheme="majorHAnsi"/>
-              </w:rPr>
-              <w:t>p30</w:t>
-            </w:r>
-            <w:proofErr w:type="gramEnd"/>
-            <w:r>
-              <w:rPr>
-                <w:rFonts w:asciiTheme="majorHAnsi" w:hAnsiTheme="majorHAnsi"/>
-              </w:rPr>
-              <w:t>-39</w:t>
+              <w:t>Elementary Age Structured Projection Matrices. p30-39</w:t>
             </w:r>
           </w:p>
           <w:p>
@@ -2642,21 +2570,7 @@
               <w:rPr>
                 <w:rFonts w:asciiTheme="majorHAnsi" w:hAnsiTheme="majorHAnsi"/>
               </w:rPr>
-              <w:t xml:space="preserve">Non-Age Structure: Stage projection models. </w:t>
-            </w:r>
-            <w:proofErr w:type="gramStart"/>
-            <w:r>
-              <w:rPr>
-                <w:rFonts w:asciiTheme="majorHAnsi" w:hAnsiTheme="majorHAnsi"/>
-              </w:rPr>
-              <w:t>p39</w:t>
-            </w:r>
-            <w:proofErr w:type="gramEnd"/>
-            <w:r>
-              <w:rPr>
-                <w:rFonts w:asciiTheme="majorHAnsi" w:hAnsiTheme="majorHAnsi"/>
-              </w:rPr>
-              <w:t>-47</w:t>
+              <w:t>Non-Age Structure: Stage projection models. p39-47</w:t>
             </w:r>
           </w:p>
           <w:p>
@@ -2749,13 +2663,15 @@
             <w:pPr>
               <w:rPr>
                 <w:rFonts w:asciiTheme="majorHAnsi" w:hAnsiTheme="majorHAnsi"/>
+                <w:b/>
               </w:rPr>
             </w:pPr>
             <w:r>
               <w:rPr>
                 <w:rFonts w:asciiTheme="majorHAnsi" w:hAnsiTheme="majorHAnsi"/>
-              </w:rPr>
-              <w:t>Week 7</w:t>
+                <w:b/>
+              </w:rPr>
+              <w:t>Midterm break</w:t>
             </w:r>
           </w:p>
           <w:p>
@@ -2768,7 +2684,32 @@
               <w:rPr>
                 <w:rFonts w:asciiTheme="majorHAnsi" w:hAnsiTheme="majorHAnsi"/>
               </w:rPr>
-              <w:t>Tues Oct 8</w:t>
+              <w:t xml:space="preserve">Week </w:t>
+            </w:r>
+            <w:r>
+              <w:rPr>
+                <w:rFonts w:asciiTheme="majorHAnsi" w:hAnsiTheme="majorHAnsi"/>
+              </w:rPr>
+              <w:t>7</w:t>
+            </w:r>
+            <w:r>
+              <w:rPr>
+                <w:rFonts w:asciiTheme="majorHAnsi" w:hAnsiTheme="majorHAnsi"/>
+              </w:rPr>
+              <w:t xml:space="preserve"> </w:t>
+            </w:r>
+          </w:p>
+          <w:p>
+            <w:pPr>
+              <w:rPr>
+                <w:rFonts w:asciiTheme="majorHAnsi" w:hAnsiTheme="majorHAnsi"/>
+              </w:rPr>
+            </w:pPr>
+            <w:r>
+              <w:rPr>
+                <w:rFonts w:asciiTheme="majorHAnsi" w:hAnsiTheme="majorHAnsi"/>
+              </w:rPr>
+              <w:t>Thurs Oct 17</w:t>
             </w:r>
           </w:p>
         </w:tc>
@@ -2850,21 +2791,7 @@
               <w:rPr>
                 <w:rFonts w:asciiTheme="majorHAnsi" w:hAnsiTheme="majorHAnsi"/>
               </w:rPr>
-              <w:t xml:space="preserve">Life History Analysis. </w:t>
-            </w:r>
-            <w:proofErr w:type="gramStart"/>
-            <w:r>
-              <w:rPr>
-                <w:rFonts w:asciiTheme="majorHAnsi" w:hAnsiTheme="majorHAnsi"/>
-              </w:rPr>
-              <w:t>p63</w:t>
-            </w:r>
-            <w:proofErr w:type="gramEnd"/>
-            <w:r>
-              <w:rPr>
-                <w:rFonts w:asciiTheme="majorHAnsi" w:hAnsiTheme="majorHAnsi"/>
-              </w:rPr>
-              <w:t>-72</w:t>
+              <w:t>Life History Analysis. p63-72</w:t>
             </w:r>
           </w:p>
         </w:tc>
@@ -2881,15 +2808,19 @@
             <w:pPr>
               <w:rPr>
                 <w:rFonts w:asciiTheme="majorHAnsi" w:hAnsiTheme="majorHAnsi"/>
-                <w:b/>
               </w:rPr>
             </w:pPr>
             <w:r>
               <w:rPr>
                 <w:rFonts w:asciiTheme="majorHAnsi" w:hAnsiTheme="majorHAnsi"/>
-                <w:b/>
-              </w:rPr>
-              <w:t>Midterm break</w:t>
+              </w:rPr>
+              <w:t xml:space="preserve">Week </w:t>
+            </w:r>
+            <w:r>
+              <w:rPr>
+                <w:rFonts w:asciiTheme="majorHAnsi" w:hAnsiTheme="majorHAnsi"/>
+              </w:rPr>
+              <w:t>8</w:t>
             </w:r>
           </w:p>
           <w:p>
@@ -2902,32 +2833,7 @@
               <w:rPr>
                 <w:rFonts w:asciiTheme="majorHAnsi" w:hAnsiTheme="majorHAnsi"/>
               </w:rPr>
-              <w:t xml:space="preserve">Week </w:t>
-            </w:r>
-            <w:r>
-              <w:rPr>
-                <w:rFonts w:asciiTheme="majorHAnsi" w:hAnsiTheme="majorHAnsi"/>
-              </w:rPr>
-              <w:t>8</w:t>
-            </w:r>
-            <w:r>
-              <w:rPr>
-                <w:rFonts w:asciiTheme="majorHAnsi" w:hAnsiTheme="majorHAnsi"/>
-              </w:rPr>
-              <w:t xml:space="preserve"> </w:t>
-            </w:r>
-          </w:p>
-          <w:p>
-            <w:pPr>
-              <w:rPr>
-                <w:rFonts w:asciiTheme="majorHAnsi" w:hAnsiTheme="majorHAnsi"/>
-              </w:rPr>
-            </w:pPr>
-            <w:r>
-              <w:rPr>
-                <w:rFonts w:asciiTheme="majorHAnsi" w:hAnsiTheme="majorHAnsi"/>
-              </w:rPr>
-              <w:t>Thurs Oct 17</w:t>
+              <w:t>Tues Oct 22</w:t>
             </w:r>
           </w:p>
         </w:tc>
@@ -2947,6 +2853,21 @@
                 <w:rFonts w:asciiTheme="majorHAnsi" w:hAnsiTheme="majorHAnsi"/>
                 <w:b/>
               </w:rPr>
+              <w:t>Evolution of life history strategies</w:t>
+            </w:r>
+          </w:p>
+          <w:p>
+            <w:pPr>
+              <w:rPr>
+                <w:rFonts w:asciiTheme="majorHAnsi" w:hAnsiTheme="majorHAnsi"/>
+                <w:b/>
+              </w:rPr>
+            </w:pPr>
+            <w:r>
+              <w:rPr>
+                <w:rFonts w:asciiTheme="majorHAnsi" w:hAnsiTheme="majorHAnsi"/>
+                <w:b/>
+              </w:rPr>
               <w:t>Structured populations - space</w:t>
             </w:r>
           </w:p>
@@ -3002,35 +2923,7 @@
               <w:rPr>
                 <w:rFonts w:asciiTheme="majorHAnsi" w:hAnsiTheme="majorHAnsi"/>
               </w:rPr>
-              <w:t xml:space="preserve"> </w:t>
-            </w:r>
-            <w:proofErr w:type="spellStart"/>
-            <w:r>
-              <w:rPr>
-                <w:rFonts w:asciiTheme="majorHAnsi" w:hAnsiTheme="majorHAnsi"/>
-              </w:rPr>
-              <w:t>Metapopulations</w:t>
-            </w:r>
-            <w:proofErr w:type="spellEnd"/>
-            <w:r>
-              <w:rPr>
-                <w:rFonts w:asciiTheme="majorHAnsi" w:hAnsiTheme="majorHAnsi"/>
-              </w:rPr>
-              <w:t xml:space="preserve">. </w:t>
-            </w:r>
-            <w:proofErr w:type="gramStart"/>
-            <w:r>
-              <w:rPr>
-                <w:rFonts w:asciiTheme="majorHAnsi" w:hAnsiTheme="majorHAnsi"/>
-              </w:rPr>
-              <w:t>p142</w:t>
-            </w:r>
-            <w:proofErr w:type="gramEnd"/>
-            <w:r>
-              <w:rPr>
-                <w:rFonts w:asciiTheme="majorHAnsi" w:hAnsiTheme="majorHAnsi"/>
-              </w:rPr>
-              <w:t>-151</w:t>
+              <w:t xml:space="preserve"> Metapopulations. p142-151</w:t>
             </w:r>
           </w:p>
           <w:p>
@@ -3081,7 +2974,7 @@
               <w:rPr>
                 <w:rFonts w:asciiTheme="majorHAnsi" w:hAnsiTheme="majorHAnsi"/>
               </w:rPr>
-              <w:t>Tues Oct 22</w:t>
+              <w:t>Tues Oct 29*</w:t>
             </w:r>
           </w:p>
         </w:tc>
@@ -3258,7 +3151,7 @@
               <w:rPr>
                 <w:rFonts w:asciiTheme="majorHAnsi" w:hAnsiTheme="majorHAnsi"/>
               </w:rPr>
-              <w:t>Tues Oct 29*</w:t>
+              <w:t>Tues Nov 5</w:t>
             </w:r>
           </w:p>
         </w:tc>
@@ -3323,6 +3216,108 @@
                 <w:noProof/>
               </w:rPr>
               <w:t>Saunders et al., 2019</w:t>
+            </w:r>
+            <w:r>
+              <w:rPr>
+                <w:rFonts w:asciiTheme="majorHAnsi" w:hAnsiTheme="majorHAnsi"/>
+              </w:rPr>
+              <w:fldChar w:fldCharType="end"/>
+            </w:r>
+          </w:p>
+          <w:p>
+            <w:pPr>
+              <w:rPr>
+                <w:rFonts w:asciiTheme="majorHAnsi" w:hAnsiTheme="majorHAnsi"/>
+                <w:b/>
+              </w:rPr>
+            </w:pPr>
+            <w:r>
+              <w:rPr>
+                <w:rFonts w:asciiTheme="majorHAnsi" w:hAnsiTheme="majorHAnsi"/>
+                <w:b/>
+              </w:rPr>
+              <w:t>Population dynamics in a warming world</w:t>
+            </w:r>
+          </w:p>
+          <w:p>
+            <w:pPr>
+              <w:pStyle w:val="ListParagraph"/>
+              <w:numPr>
+                <w:ilvl w:val="0"/>
+                <w:numId w:val="33"/>
+              </w:numPr>
+              <w:rPr>
+                <w:rFonts w:asciiTheme="majorHAnsi" w:hAnsiTheme="majorHAnsi"/>
+                <w:b/>
+              </w:rPr>
+            </w:pPr>
+            <w:r>
+              <w:rPr>
+                <w:rFonts w:asciiTheme="majorHAnsi" w:hAnsiTheme="majorHAnsi"/>
+              </w:rPr>
+              <w:fldChar w:fldCharType="begin"/>
+            </w:r>
+            <w:r>
+              <w:rPr>
+                <w:rFonts w:asciiTheme="majorHAnsi" w:hAnsiTheme="majorHAnsi"/>
+              </w:rPr>
+              <w:instrText xml:space="preserve"> ADDIN ZOTERO_ITEM CSL_CITATION {"citationID":"PnwhmKZE","properties":{"custom":"Walsh et al., 2019","formattedCitation":"Walsh et al., 2019","plainCitation":"Walsh et al., 2019","noteIndex":0},"citationItems":[{"id":1168,"uris":["http://zotero.org/users/2885268/items/5DFGPMW8"],"uri":["http://zotero.org/users/2885268/items/5DFGPMW8"],"itemData":{"id":1168,"type":"article-journal","title":"The Impact of Climate Change on Fertility","container-title":"Trends in Ecology &amp; Evolution","page":"249-259","volume":"34","issue":"3","source":"www.cell.com","DOI":"10.1016/j.tree.2018.12.002","ISSN":"0169-5347","note":"PMID: 30635138","journalAbbreviation":"Trends in Ecology &amp; Evolution","language":"English","author":[{"family":"Walsh","given":"Benjamin S."},{"family":"Parratt","given":"Steven R."},{"family":"Hoffmann","given":"Ary A."},{"family":"Atkinson","given":"David"},{"family":"Snook","given":"Rhonda R."},{"family":"Bretman","given":"Amanda"},{"family":"Price","given":"Tom A. R."}],"issued":{"date-parts":[["2019",3,1]]}}}],"schema":"https://github.com/citation-style-language/schema/raw/master/csl-citation.json"} </w:instrText>
+            </w:r>
+            <w:r>
+              <w:rPr>
+                <w:rFonts w:asciiTheme="majorHAnsi" w:hAnsiTheme="majorHAnsi"/>
+              </w:rPr>
+              <w:fldChar w:fldCharType="separate"/>
+            </w:r>
+            <w:r>
+              <w:rPr>
+                <w:rFonts w:asciiTheme="majorHAnsi" w:hAnsiTheme="majorHAnsi"/>
+                <w:noProof/>
+              </w:rPr>
+              <w:t>Walsh et al., 2019</w:t>
+            </w:r>
+            <w:r>
+              <w:rPr>
+                <w:rFonts w:asciiTheme="majorHAnsi" w:hAnsiTheme="majorHAnsi"/>
+              </w:rPr>
+              <w:fldChar w:fldCharType="end"/>
+            </w:r>
+          </w:p>
+          <w:p>
+            <w:pPr>
+              <w:pStyle w:val="ListParagraph"/>
+              <w:numPr>
+                <w:ilvl w:val="0"/>
+                <w:numId w:val="33"/>
+              </w:numPr>
+              <w:rPr>
+                <w:rFonts w:asciiTheme="majorHAnsi" w:hAnsiTheme="majorHAnsi"/>
+              </w:rPr>
+            </w:pPr>
+            <w:r>
+              <w:rPr>
+                <w:rFonts w:asciiTheme="majorHAnsi" w:hAnsiTheme="majorHAnsi"/>
+              </w:rPr>
+              <w:fldChar w:fldCharType="begin"/>
+            </w:r>
+            <w:r>
+              <w:rPr>
+                <w:rFonts w:asciiTheme="majorHAnsi" w:hAnsiTheme="majorHAnsi"/>
+              </w:rPr>
+              <w:instrText xml:space="preserve"> ADDIN ZOTERO_ITEM CSL_CITATION {"citationID":"metT2B7C","properties":{"custom":"Baltar et al., 2019","formattedCitation":"Baltar et al., 2019","plainCitation":"Baltar et al., 2019","noteIndex":0},"citationItems":[{"id":1179,"uris":["http://zotero.org/users/2885268/items/MKM6R2LC"],"uri":["http://zotero.org/users/2885268/items/MKM6R2LC"],"itemData":{"id":1179,"type":"article-journal","title":"Towards Integrating Evolution, Metabolism, and Climate Change Studies of Marine Ecosystems","container-title":"Trends in Ecology &amp; Evolution","volume":"0","issue":"0","source":"www.cell.com","URL":"https://www.cell.com/trends/ecology-evolution/abstract/S0169-5347(19)30193-4","DOI":"10.1016/j.tree.2019.07.003","ISSN":"0169-5347","note":"PMID: 31350054","journalAbbreviation":"Trends in Ecology &amp; Evolution","language":"English","author":[{"family":"Baltar","given":"Federico"},{"family":"Bayer","given":"Barbara"},{"family":"Bednarsek","given":"Nina"},{"family":"Deppeler","given":"Stacy"},{"family":"Escribano","given":"Ruben"},{"family":"Gonzalez","given":"Carolina E."},{"family":"Hansman","given":"Roberta L."},{"family":"Mishra","given":"Rajani Kanta"},{"family":"Moran","given":"Mary Ann"},{"family":"Repeta","given":"Daniel J."},{"family":"Robinson","given":"Carol"},{"family":"Sintes","given":"Eva"},{"family":"Tamburini","given":"Christian"},{"family":"Valentin","given":"Luis E."},{"family":"Herndl","given":"Gerhard J."}],"issued":{"date-parts":[["2019",7,24]]},"accessed":{"date-parts":[["2019",8,28]]}}}],"schema":"https://github.com/citation-style-language/schema/raw/master/csl-citation.json"} </w:instrText>
+            </w:r>
+            <w:r>
+              <w:rPr>
+                <w:rFonts w:asciiTheme="majorHAnsi" w:hAnsiTheme="majorHAnsi"/>
+              </w:rPr>
+              <w:fldChar w:fldCharType="separate"/>
+            </w:r>
+            <w:r>
+              <w:rPr>
+                <w:rFonts w:asciiTheme="majorHAnsi" w:hAnsiTheme="majorHAnsi"/>
+                <w:noProof/>
+              </w:rPr>
+              <w:t>Baltar et al., 2019</w:t>
             </w:r>
             <w:r>
               <w:rPr>
@@ -3370,7 +3365,13 @@
               <w:rPr>
                 <w:rFonts w:asciiTheme="majorHAnsi" w:hAnsiTheme="majorHAnsi"/>
               </w:rPr>
-              <w:t>Tues Nov 5</w:t>
+              <w:t>Tues Nov 1</w:t>
+            </w:r>
+            <w:r>
+              <w:rPr>
+                <w:rFonts w:asciiTheme="majorHAnsi" w:hAnsiTheme="majorHAnsi"/>
+              </w:rPr>
+              <w:t>2</w:t>
             </w:r>
           </w:p>
         </w:tc>
@@ -3390,7 +3391,7 @@
                 <w:rFonts w:asciiTheme="majorHAnsi" w:hAnsiTheme="majorHAnsi"/>
                 <w:b/>
               </w:rPr>
-              <w:t>Population dynamics in a warming world</w:t>
+              <w:t>Evolution in a warming world</w:t>
             </w:r>
           </w:p>
           <w:p>
@@ -3398,11 +3399,11 @@
               <w:pStyle w:val="ListParagraph"/>
               <w:numPr>
                 <w:ilvl w:val="0"/>
-                <w:numId w:val="33"/>
+                <w:numId w:val="46"/>
               </w:numPr>
-              <w:rPr>
-                <w:rFonts w:asciiTheme="majorHAnsi" w:hAnsiTheme="majorHAnsi"/>
-                <w:b/>
+              <w:ind w:left="742"/>
+              <w:rPr>
+                <w:rFonts w:asciiTheme="majorHAnsi" w:hAnsiTheme="majorHAnsi"/>
               </w:rPr>
             </w:pPr>
             <w:r>
@@ -3415,7 +3416,7 @@
               <w:rPr>
                 <w:rFonts w:asciiTheme="majorHAnsi" w:hAnsiTheme="majorHAnsi"/>
               </w:rPr>
-              <w:instrText xml:space="preserve"> ADDIN ZOTERO_ITEM CSL_CITATION {"citationID":"PnwhmKZE","properties":{"custom":"Walsh et al., 2019","formattedCitation":"Walsh et al., 2019","plainCitation":"Walsh et al., 2019","noteIndex":0},"citationItems":[{"id":1168,"uris":["http://zotero.org/users/2885268/items/5DFGPMW8"],"uri":["http://zotero.org/users/2885268/items/5DFGPMW8"],"itemData":{"id":1168,"type":"article-journal","title":"The Impact of Climate Change on Fertility","container-title":"Trends in Ecology &amp; Evolution","page":"249-259","volume":"34","issue":"3","source":"www.cell.com","DOI":"10.1016/j.tree.2018.12.002","ISSN":"0169-5347","note":"PMID: 30635138","journalAbbreviation":"Trends in Ecology &amp; Evolution","language":"English","author":[{"family":"Walsh","given":"Benjamin S."},{"family":"Parratt","given":"Steven R."},{"family":"Hoffmann","given":"Ary A."},{"family":"Atkinson","given":"David"},{"family":"Snook","given":"Rhonda R."},{"family":"Bretman","given":"Amanda"},{"family":"Price","given":"Tom A. R."}],"issued":{"date-parts":[["2019",3,1]]}}}],"schema":"https://github.com/citation-style-language/schema/raw/master/csl-citation.json"} </w:instrText>
+              <w:instrText xml:space="preserve"> ADDIN ZOTERO_ITEM CSL_CITATION {"citationID":"YHndmDZH","properties":{"custom":"Edelaar and Bolnick, 2019","formattedCitation":"Edelaar and Bolnick, 2019","plainCitation":"Edelaar and Bolnick, 2019","noteIndex":0},"citationItems":[{"id":1170,"uris":["http://zotero.org/users/2885268/items/UYIZVWHQ"],"uri":["http://zotero.org/users/2885268/items/UYIZVWHQ"],"itemData":{"id":1170,"type":"article-journal","title":"Appreciating the Multiple Processes Increasing Individual or Population Fitness","container-title":"Trends in Ecology &amp; Evolution","page":"435-446","volume":"34","issue":"5","source":"www.cell.com","DOI":"10.1016/j.tree.2019.02.001","ISSN":"0169-5347","note":"PMID: 30850175","journalAbbreviation":"Trends in Ecology &amp; Evolution","language":"English","author":[{"family":"Edelaar","given":"Pim"},{"family":"Bolnick","given":"Daniel I."}],"issued":{"date-parts":[["2019",5,1]]}}}],"schema":"https://github.com/citation-style-language/schema/raw/master/csl-citation.json"} </w:instrText>
             </w:r>
             <w:r>
               <w:rPr>
@@ -3428,50 +3429,7 @@
                 <w:rFonts w:asciiTheme="majorHAnsi" w:hAnsiTheme="majorHAnsi"/>
                 <w:noProof/>
               </w:rPr>
-              <w:t>Walsh et al., 2019</w:t>
-            </w:r>
-            <w:r>
-              <w:rPr>
-                <w:rFonts w:asciiTheme="majorHAnsi" w:hAnsiTheme="majorHAnsi"/>
-              </w:rPr>
-              <w:fldChar w:fldCharType="end"/>
-            </w:r>
-          </w:p>
-          <w:p>
-            <w:pPr>
-              <w:pStyle w:val="ListParagraph"/>
-              <w:numPr>
-                <w:ilvl w:val="0"/>
-                <w:numId w:val="33"/>
-              </w:numPr>
-              <w:rPr>
-                <w:rFonts w:asciiTheme="majorHAnsi" w:hAnsiTheme="majorHAnsi"/>
-              </w:rPr>
-            </w:pPr>
-            <w:r>
-              <w:rPr>
-                <w:rFonts w:asciiTheme="majorHAnsi" w:hAnsiTheme="majorHAnsi"/>
-              </w:rPr>
-              <w:fldChar w:fldCharType="begin"/>
-            </w:r>
-            <w:r>
-              <w:rPr>
-                <w:rFonts w:asciiTheme="majorHAnsi" w:hAnsiTheme="majorHAnsi"/>
-              </w:rPr>
-              <w:instrText xml:space="preserve"> ADDIN ZOTERO_ITEM CSL_CITATION {"citationID":"metT2B7C","properties":{"custom":"Baltar et al., 2019","formattedCitation":"Baltar et al., 2019","plainCitation":"Baltar et al., 2019","noteIndex":0},"citationItems":[{"id":1179,"uris":["http://zotero.org/users/2885268/items/MKM6R2LC"],"uri":["http://zotero.org/users/2885268/items/MKM6R2LC"],"itemData":{"id":1179,"type":"article-journal","title":"Towards Integrating Evolution, Metabolism, and Climate Change Studies of Marine Ecosystems","container-title":"Trends in Ecology &amp; Evolution","volume":"0","issue":"0","source":"www.cell.com","URL":"https://www.cell.com/trends/ecology-evolution/abstract/S0169-5347(19)30193-4","DOI":"10.1016/j.tree.2019.07.003","ISSN":"0169-5347","note":"PMID: 31350054","journalAbbreviation":"Trends in Ecology &amp; Evolution","language":"English","author":[{"family":"Baltar","given":"Federico"},{"family":"Bayer","given":"Barbara"},{"family":"Bednarsek","given":"Nina"},{"family":"Deppeler","given":"Stacy"},{"family":"Escribano","given":"Ruben"},{"family":"Gonzalez","given":"Carolina E."},{"family":"Hansman","given":"Roberta L."},{"family":"Mishra","given":"Rajani Kanta"},{"family":"Moran","given":"Mary Ann"},{"family":"Repeta","given":"Daniel J."},{"family":"Robinson","given":"Carol"},{"family":"Sintes","given":"Eva"},{"family":"Tamburini","given":"Christian"},{"family":"Valentin","given":"Luis E."},{"family":"Herndl","given":"Gerhard J."}],"issued":{"date-parts":[["2019",7,24]]},"accessed":{"date-parts":[["2019",8,28]]}}}],"schema":"https://github.com/citation-style-language/schema/raw/master/csl-citation.json"} </w:instrText>
-            </w:r>
-            <w:r>
-              <w:rPr>
-                <w:rFonts w:asciiTheme="majorHAnsi" w:hAnsiTheme="majorHAnsi"/>
-              </w:rPr>
-              <w:fldChar w:fldCharType="separate"/>
-            </w:r>
-            <w:r>
-              <w:rPr>
-                <w:rFonts w:asciiTheme="majorHAnsi" w:hAnsiTheme="majorHAnsi"/>
-                <w:noProof/>
-              </w:rPr>
-              <w:t>Baltar et al., 2019</w:t>
+              <w:t>Edelaar and Bolnick, 2019</w:t>
             </w:r>
             <w:r>
               <w:rPr>
@@ -3516,13 +3474,7 @@
               <w:rPr>
                 <w:rFonts w:asciiTheme="majorHAnsi" w:hAnsiTheme="majorHAnsi"/>
               </w:rPr>
-              <w:t>Week 1</w:t>
-            </w:r>
-            <w:r>
-              <w:rPr>
-                <w:rFonts w:asciiTheme="majorHAnsi" w:hAnsiTheme="majorHAnsi"/>
-              </w:rPr>
-              <w:t>2</w:t>
+              <w:t>Week 12</w:t>
             </w:r>
           </w:p>
           <w:p>
@@ -3535,7 +3487,7 @@
               <w:rPr>
                 <w:rFonts w:asciiTheme="majorHAnsi" w:hAnsiTheme="majorHAnsi"/>
               </w:rPr>
-              <w:t>Tues Nov 12</w:t>
+              <w:t>Tues Nov 19</w:t>
             </w:r>
           </w:p>
         </w:tc>
@@ -3555,7 +3507,7 @@
                 <w:rFonts w:asciiTheme="majorHAnsi" w:hAnsiTheme="majorHAnsi"/>
                 <w:b/>
               </w:rPr>
-              <w:t>Evolution in a warming world</w:t>
+              <w:t>Stochastic population dynamics</w:t>
             </w:r>
           </w:p>
           <w:p>
@@ -3573,13 +3525,67 @@
               <w:rPr>
                 <w:rFonts w:asciiTheme="majorHAnsi" w:hAnsiTheme="majorHAnsi"/>
               </w:rPr>
+              <w:t>Chapter 13:</w:t>
+            </w:r>
+            <w:r>
+              <w:rPr>
+                <w:rFonts w:asciiTheme="majorHAnsi" w:hAnsiTheme="majorHAnsi"/>
+              </w:rPr>
+              <w:t xml:space="preserve"> Probabilistic Models</w:t>
+            </w:r>
+            <w:r>
+              <w:rPr>
+                <w:rFonts w:asciiTheme="majorHAnsi" w:hAnsiTheme="majorHAnsi"/>
+              </w:rPr>
+              <w:t xml:space="preserve"> </w:t>
+            </w:r>
+            <w:hyperlink r:id="rId10" w:history="1">
+              <w:r>
+                <w:rPr>
+                  <w:rStyle w:val="Hyperlink"/>
+                  <w:rFonts w:asciiTheme="majorHAnsi" w:hAnsiTheme="majorHAnsi"/>
+                </w:rPr>
+                <w:t>https://www.zoology.ubc.ca/biomath/</w:t>
+              </w:r>
+            </w:hyperlink>
+          </w:p>
+          <w:p>
+            <w:pPr>
+              <w:rPr>
+                <w:rFonts w:asciiTheme="majorHAnsi" w:hAnsiTheme="majorHAnsi"/>
+                <w:b/>
+              </w:rPr>
+            </w:pPr>
+            <w:r>
+              <w:rPr>
+                <w:rFonts w:asciiTheme="majorHAnsi" w:hAnsiTheme="majorHAnsi"/>
+                <w:b/>
+              </w:rPr>
+              <w:t>Evolution in fluctuating environments</w:t>
+            </w:r>
+          </w:p>
+          <w:p>
+            <w:pPr>
+              <w:pStyle w:val="ListParagraph"/>
+              <w:numPr>
+                <w:ilvl w:val="0"/>
+                <w:numId w:val="33"/>
+              </w:numPr>
+              <w:rPr>
+                <w:rFonts w:asciiTheme="majorHAnsi" w:hAnsiTheme="majorHAnsi"/>
+              </w:rPr>
+            </w:pPr>
+            <w:r>
+              <w:rPr>
+                <w:rFonts w:asciiTheme="majorHAnsi" w:hAnsiTheme="majorHAnsi"/>
+              </w:rPr>
               <w:fldChar w:fldCharType="begin"/>
             </w:r>
             <w:r>
               <w:rPr>
                 <w:rFonts w:asciiTheme="majorHAnsi" w:hAnsiTheme="majorHAnsi"/>
               </w:rPr>
-              <w:instrText xml:space="preserve"> ADDIN ZOTERO_ITEM CSL_CITATION {"citationID":"YHndmDZH","properties":{"custom":"Edelaar and Bolnick, 2019","formattedCitation":"Edelaar and Bolnick, 2019","plainCitation":"Edelaar and Bolnick, 2019","noteIndex":0},"citationItems":[{"id":1170,"uris":["http://zotero.org/users/2885268/items/UYIZVWHQ"],"uri":["http://zotero.org/users/2885268/items/UYIZVWHQ"],"itemData":{"id":1170,"type":"article-journal","title":"Appreciating the Multiple Processes Increasing Individual or Population Fitness","container-title":"Trends in Ecology &amp; Evolution","page":"435-446","volume":"34","issue":"5","source":"www.cell.com","DOI":"10.1016/j.tree.2019.02.001","ISSN":"0169-5347","note":"PMID: 30850175","journalAbbreviation":"Trends in Ecology &amp; Evolution","language":"English","author":[{"family":"Edelaar","given":"Pim"},{"family":"Bolnick","given":"Daniel I."}],"issued":{"date-parts":[["2019",5,1]]}}}],"schema":"https://github.com/citation-style-language/schema/raw/master/csl-citation.json"} </w:instrText>
+              <w:instrText xml:space="preserve"> ADDIN ZOTERO_ITEM CSL_CITATION {"citationID":"5s1XLdTk","properties":{"custom":"S\\uc0\\u230{}ther and Engen, 2015","formattedCitation":"S\\uc0\\u230{}ther and Engen, 2015","plainCitation":"Sæther and Engen, 2015","noteIndex":0},"citationItems":[{"id":1262,"uris":["http://zotero.org/users/2885268/items/5WDJZSHG"],"uri":["http://zotero.org/users/2885268/items/5WDJZSHG"],"itemData":{"id":1262,"type":"article-journal","title":"The concept of fitness in fluctuating environments","container-title":"Trends in Ecology &amp; Evolution","page":"273-281","volume":"30","issue":"5","source":"www.cell.com","DOI":"10.1016/j.tree.2015.03.007","ISSN":"0169-5347","note":"PMID: 25843273","journalAbbreviation":"Trends in Ecology &amp; Evolution","language":"English","author":[{"family":"Sæther","given":"Bernt-Erik"},{"family":"Engen","given":"Steinar"}],"issued":{"date-parts":[["2015",5,1]]}}}],"schema":"https://github.com/citation-style-language/schema/raw/master/csl-citation.json"} </w:instrText>
             </w:r>
             <w:r>
               <w:rPr>
@@ -3589,10 +3595,9 @@
             </w:r>
             <w:r>
               <w:rPr>
-                <w:rFonts w:asciiTheme="majorHAnsi" w:hAnsiTheme="majorHAnsi"/>
-                <w:noProof/>
-              </w:rPr>
-              <w:t>Edelaar and Bolnick, 2019</w:t>
+                <w:rFonts w:ascii="Calibri" w:hAnsiTheme="majorHAnsi"/>
+              </w:rPr>
+              <w:t>Sæther and Engen, 2015</w:t>
             </w:r>
             <w:r>
               <w:rPr>
@@ -3634,7 +3639,7 @@
               <w:rPr>
                 <w:rFonts w:asciiTheme="majorHAnsi" w:hAnsiTheme="majorHAnsi"/>
               </w:rPr>
-              <w:t>Tues Nov 19</w:t>
+              <w:t>Tues Nov 26</w:t>
             </w:r>
           </w:p>
         </w:tc>
@@ -3654,174 +3659,11 @@
                 <w:rFonts w:asciiTheme="majorHAnsi" w:hAnsiTheme="majorHAnsi"/>
                 <w:b/>
               </w:rPr>
-              <w:t>Stochastic population dynamics</w:t>
+              <w:t>Big questions in evolutionary ecology</w:t>
             </w:r>
           </w:p>
           <w:p>
             <w:pPr>
-              <w:pStyle w:val="ListParagraph"/>
-              <w:numPr>
-                <w:ilvl w:val="0"/>
-                <w:numId w:val="33"/>
-              </w:numPr>
-              <w:rPr>
-                <w:rFonts w:asciiTheme="majorHAnsi" w:hAnsiTheme="majorHAnsi"/>
-              </w:rPr>
-            </w:pPr>
-            <w:r>
-              <w:rPr>
-                <w:rFonts w:asciiTheme="majorHAnsi" w:hAnsiTheme="majorHAnsi"/>
-              </w:rPr>
-              <w:t>Chapter 13</w:t>
-            </w:r>
-            <w:r>
-              <w:rPr>
-                <w:rFonts w:asciiTheme="majorHAnsi" w:hAnsiTheme="majorHAnsi"/>
-              </w:rPr>
-              <w:t>:</w:t>
-            </w:r>
-            <w:r>
-              <w:rPr>
-                <w:rFonts w:asciiTheme="majorHAnsi" w:hAnsiTheme="majorHAnsi"/>
-              </w:rPr>
-              <w:t xml:space="preserve"> Probabilistic Models</w:t>
-            </w:r>
-            <w:r>
-              <w:rPr>
-                <w:rFonts w:asciiTheme="majorHAnsi" w:hAnsiTheme="majorHAnsi"/>
-              </w:rPr>
-              <w:t xml:space="preserve"> </w:t>
-            </w:r>
-            <w:hyperlink r:id="rId10" w:history="1">
-              <w:r>
-                <w:rPr>
-                  <w:rStyle w:val="Hyperlink"/>
-                  <w:rFonts w:asciiTheme="majorHAnsi" w:hAnsiTheme="majorHAnsi"/>
-                </w:rPr>
-                <w:t>https://www.zoology.ubc.ca/biomath/</w:t>
-              </w:r>
-            </w:hyperlink>
-          </w:p>
-          <w:p>
-            <w:pPr>
-              <w:rPr>
-                <w:rFonts w:asciiTheme="majorHAnsi" w:hAnsiTheme="majorHAnsi"/>
-                <w:b/>
-              </w:rPr>
-            </w:pPr>
-            <w:r>
-              <w:rPr>
-                <w:rFonts w:asciiTheme="majorHAnsi" w:hAnsiTheme="majorHAnsi"/>
-                <w:b/>
-              </w:rPr>
-              <w:t>Evolutionary in fluctuating environments</w:t>
-            </w:r>
-          </w:p>
-          <w:p>
-            <w:pPr>
-              <w:pStyle w:val="ListParagraph"/>
-              <w:numPr>
-                <w:ilvl w:val="0"/>
-                <w:numId w:val="33"/>
-              </w:numPr>
-              <w:rPr>
-                <w:rFonts w:asciiTheme="majorHAnsi" w:hAnsiTheme="majorHAnsi"/>
-              </w:rPr>
-            </w:pPr>
-            <w:r>
-              <w:rPr>
-                <w:rFonts w:asciiTheme="majorHAnsi" w:hAnsiTheme="majorHAnsi"/>
-              </w:rPr>
-              <w:fldChar w:fldCharType="begin"/>
-            </w:r>
-            <w:r>
-              <w:rPr>
-                <w:rFonts w:asciiTheme="majorHAnsi" w:hAnsiTheme="majorHAnsi"/>
-              </w:rPr>
-              <w:instrText xml:space="preserve"> ADDIN ZOTERO_ITEM CSL_CITATION {"citationID":"OXh52XXW","properties":{"custom":"S\\uc0\\u230{}ther and Engen, 2015","formattedCitation":"S\\uc0\\u230{}ther and Engen, 2015","plainCitation":"Sæther and Engen, 2015","noteIndex":0},"citationItems":[{"id":1262,"uris":["http://zotero.org/users/2885268/items/5WDJZSHG"],"uri":["http://zotero.org/users/2885268/items/5WDJZSHG"],"itemData":{"id":1262,"type":"article-journal","title":"The concept of fitness in fluctuating environments","container-title":"Trends in Ecology &amp; Evolution","page":"273-281","volume":"30","issue":"5","source":"www.cell.com","DOI":"10.1016/j.tree.2015.03.007","ISSN":"0169-5347","note":"PMID: 25843273","journalAbbreviation":"Trends in Ecology &amp; Evolution","language":"English","author":[{"family":"Sæther","given":"Bernt-Erik"},{"family":"Engen","given":"Steinar"}],"issued":{"date-parts":[["2015",5,1]]}}}],"schema":"https://github.com/citation-style-language/schema/raw/master/csl-citation.json"} </w:instrText>
-            </w:r>
-            <w:r>
-              <w:rPr>
-                <w:rFonts w:asciiTheme="majorHAnsi" w:hAnsiTheme="majorHAnsi"/>
-              </w:rPr>
-              <w:fldChar w:fldCharType="separate"/>
-            </w:r>
-            <w:r>
-              <w:rPr>
-                <w:rFonts w:ascii="Calibri" w:hAnsiTheme="majorHAnsi"/>
-              </w:rPr>
-              <w:t>Sæther and Engen, 2015</w:t>
-            </w:r>
-            <w:r>
-              <w:rPr>
-                <w:rFonts w:asciiTheme="majorHAnsi" w:hAnsiTheme="majorHAnsi"/>
-              </w:rPr>
-              <w:fldChar w:fldCharType="end"/>
-            </w:r>
-          </w:p>
-        </w:tc>
-      </w:tr>
-      <w:tr>
-        <w:trPr>
-          <w:trHeight w:val="549"/>
-        </w:trPr>
-        <w:tc>
-          <w:tcPr>
-            <w:tcW w:w="1526" w:type="dxa"/>
-          </w:tcPr>
-          <w:p>
-            <w:pPr>
-              <w:rPr>
-                <w:rFonts w:asciiTheme="majorHAnsi" w:hAnsiTheme="majorHAnsi"/>
-              </w:rPr>
-            </w:pPr>
-            <w:r>
-              <w:rPr>
-                <w:rFonts w:asciiTheme="majorHAnsi" w:hAnsiTheme="majorHAnsi"/>
-              </w:rPr>
-              <w:t>Week 14</w:t>
-            </w:r>
-          </w:p>
-          <w:p>
-            <w:pPr>
-              <w:rPr>
-                <w:rFonts w:asciiTheme="majorHAnsi" w:hAnsiTheme="majorHAnsi"/>
-              </w:rPr>
-            </w:pPr>
-            <w:r>
-              <w:rPr>
-                <w:rFonts w:asciiTheme="majorHAnsi" w:hAnsiTheme="majorHAnsi"/>
-              </w:rPr>
-              <w:t>Tues Nov 26</w:t>
-            </w:r>
-          </w:p>
-        </w:tc>
-        <w:tc>
-          <w:tcPr>
-            <w:tcW w:w="8221" w:type="dxa"/>
-          </w:tcPr>
-          <w:p>
-            <w:pPr>
-              <w:rPr>
-                <w:rFonts w:asciiTheme="majorHAnsi" w:hAnsiTheme="majorHAnsi"/>
-                <w:b/>
-              </w:rPr>
-            </w:pPr>
-            <w:r>
-              <w:rPr>
-                <w:rFonts w:asciiTheme="majorHAnsi" w:hAnsiTheme="majorHAnsi"/>
-                <w:b/>
-              </w:rPr>
-              <w:t>Big questions in evolutionary ecology</w:t>
-            </w:r>
-          </w:p>
-          <w:p>
-            <w:pPr>
-              <w:pStyle w:val="ListParagraph"/>
-              <w:numPr>
-                <w:ilvl w:val="0"/>
-                <w:numId w:val="33"/>
-              </w:numPr>
               <w:rPr>
                 <w:rFonts w:asciiTheme="majorHAnsi" w:hAnsiTheme="majorHAnsi"/>
               </w:rPr>
@@ -3945,21 +3787,7 @@
         <w:rPr>
           <w:rFonts w:asciiTheme="majorHAnsi" w:hAnsiTheme="majorHAnsi"/>
         </w:rPr>
-        <w:t xml:space="preserve">On Sept 16, Lab 2a will require, walking to and through bush in </w:t>
-      </w:r>
-      <w:proofErr w:type="spellStart"/>
-      <w:r>
-        <w:rPr>
-          <w:rFonts w:asciiTheme="majorHAnsi" w:hAnsiTheme="majorHAnsi"/>
-        </w:rPr>
-        <w:t>Pippy</w:t>
-      </w:r>
-      <w:proofErr w:type="spellEnd"/>
-      <w:r>
-        <w:rPr>
-          <w:rFonts w:asciiTheme="majorHAnsi" w:hAnsiTheme="majorHAnsi"/>
-        </w:rPr>
-        <w:t xml:space="preserve"> Park. Please dress appropriately.</w:t>
+        <w:t>On Sept 16, Lab 2a will require, walking to and through bush in Pippy Park. Please dress appropriately.</w:t>
       </w:r>
     </w:p>
     <w:p>
@@ -3978,21 +3806,7 @@
         <w:rPr>
           <w:rFonts w:asciiTheme="majorHAnsi" w:hAnsiTheme="majorHAnsi"/>
         </w:rPr>
-        <w:t xml:space="preserve">You will need a </w:t>
-      </w:r>
-      <w:proofErr w:type="spellStart"/>
-      <w:r>
-        <w:rPr>
-          <w:rFonts w:asciiTheme="majorHAnsi" w:hAnsiTheme="majorHAnsi"/>
-        </w:rPr>
-        <w:t>Github</w:t>
-      </w:r>
-      <w:proofErr w:type="spellEnd"/>
-      <w:r>
-        <w:rPr>
-          <w:rFonts w:asciiTheme="majorHAnsi" w:hAnsiTheme="majorHAnsi"/>
-        </w:rPr>
-        <w:t xml:space="preserve"> account to contribute data and</w:t>
+        <w:t>You will need a Github account to contribute data and</w:t>
       </w:r>
       <w:r>
         <w:rPr>
@@ -4006,19 +3820,11 @@
         </w:rPr>
         <w:t xml:space="preserve"> (</w:t>
       </w:r>
-      <w:proofErr w:type="gramStart"/>
-      <w:r>
-        <w:rPr>
-          <w:rFonts w:asciiTheme="majorHAnsi" w:hAnsiTheme="majorHAnsi"/>
-        </w:rPr>
-        <w:t>see</w:t>
-      </w:r>
-      <w:proofErr w:type="gramEnd"/>
-      <w:r>
-        <w:rPr>
-          <w:rFonts w:asciiTheme="majorHAnsi" w:hAnsiTheme="majorHAnsi"/>
-        </w:rPr>
-        <w:t xml:space="preserve"> </w:t>
+      <w:r>
+        <w:rPr>
+          <w:rFonts w:asciiTheme="majorHAnsi" w:hAnsiTheme="majorHAnsi"/>
+        </w:rPr>
+        <w:t xml:space="preserve">see </w:t>
       </w:r>
       <w:r>
         <w:rPr>
@@ -4105,16 +3911,8 @@
               <w:rPr>
                 <w:rFonts w:ascii="Courier" w:hAnsi="Courier"/>
               </w:rPr>
-              <w:t>R/</w:t>
-            </w:r>
-            <w:proofErr w:type="spellStart"/>
-            <w:r>
-              <w:rPr>
-                <w:rFonts w:ascii="Courier" w:hAnsi="Courier"/>
-              </w:rPr>
-              <w:t>RStudio</w:t>
-            </w:r>
-            <w:proofErr w:type="spellEnd"/>
+              <w:t>R/RStudio</w:t>
+            </w:r>
           </w:p>
         </w:tc>
       </w:tr>
@@ -4152,21 +3950,7 @@
               <w:rPr>
                 <w:rFonts w:asciiTheme="majorHAnsi" w:hAnsiTheme="majorHAnsi"/>
               </w:rPr>
-              <w:t xml:space="preserve">Lab 2a: </w:t>
-            </w:r>
-            <w:proofErr w:type="spellStart"/>
-            <w:r>
-              <w:rPr>
-                <w:rFonts w:asciiTheme="majorHAnsi" w:hAnsiTheme="majorHAnsi"/>
-              </w:rPr>
-              <w:t>Pippy</w:t>
-            </w:r>
-            <w:proofErr w:type="spellEnd"/>
-            <w:r>
-              <w:rPr>
-                <w:rFonts w:asciiTheme="majorHAnsi" w:hAnsiTheme="majorHAnsi"/>
-              </w:rPr>
-              <w:t xml:space="preserve"> park – data collection*</w:t>
+              <w:t>Lab 2a: Pippy park – data collection*</w:t>
             </w:r>
           </w:p>
         </w:tc>
@@ -4222,21 +4006,7 @@
               <w:rPr>
                 <w:rFonts w:asciiTheme="majorHAnsi" w:hAnsiTheme="majorHAnsi"/>
               </w:rPr>
-              <w:t xml:space="preserve">Lab 2b: </w:t>
-            </w:r>
-            <w:proofErr w:type="spellStart"/>
-            <w:r>
-              <w:rPr>
-                <w:rFonts w:asciiTheme="majorHAnsi" w:hAnsiTheme="majorHAnsi"/>
-              </w:rPr>
-              <w:t>Pippy</w:t>
-            </w:r>
-            <w:proofErr w:type="spellEnd"/>
-            <w:r>
-              <w:rPr>
-                <w:rFonts w:asciiTheme="majorHAnsi" w:hAnsiTheme="majorHAnsi"/>
-              </w:rPr>
-              <w:t xml:space="preserve"> park – data analysis</w:t>
+              <w:t>Lab 2b: Pippy park – data analysis</w:t>
             </w:r>
           </w:p>
         </w:tc>
@@ -4254,16 +4024,8 @@
               <w:rPr>
                 <w:rFonts w:ascii="Courier" w:hAnsi="Courier"/>
               </w:rPr>
-              <w:t>R/</w:t>
-            </w:r>
-            <w:proofErr w:type="spellStart"/>
-            <w:r>
-              <w:rPr>
-                <w:rFonts w:ascii="Courier" w:hAnsi="Courier"/>
-              </w:rPr>
-              <w:t>RStudio</w:t>
-            </w:r>
-            <w:proofErr w:type="spellEnd"/>
+              <w:t>R/RStudio</w:t>
+            </w:r>
           </w:p>
         </w:tc>
       </w:tr>
@@ -4318,16 +4080,8 @@
               <w:rPr>
                 <w:rFonts w:ascii="Courier" w:hAnsi="Courier"/>
               </w:rPr>
-              <w:t>R/</w:t>
-            </w:r>
-            <w:proofErr w:type="spellStart"/>
-            <w:r>
-              <w:rPr>
-                <w:rFonts w:ascii="Courier" w:hAnsi="Courier"/>
-              </w:rPr>
-              <w:t>RStudio</w:t>
-            </w:r>
-            <w:proofErr w:type="spellEnd"/>
+              <w:t>R/RStudio</w:t>
+            </w:r>
           </w:p>
         </w:tc>
       </w:tr>
@@ -4382,16 +4136,8 @@
               <w:rPr>
                 <w:rFonts w:ascii="Courier" w:hAnsi="Courier"/>
               </w:rPr>
-              <w:t>R/</w:t>
-            </w:r>
-            <w:proofErr w:type="spellStart"/>
-            <w:r>
-              <w:rPr>
-                <w:rFonts w:ascii="Courier" w:hAnsi="Courier"/>
-              </w:rPr>
-              <w:t>RStudio</w:t>
-            </w:r>
-            <w:proofErr w:type="spellEnd"/>
+              <w:t>R/RStudio</w:t>
+            </w:r>
           </w:p>
         </w:tc>
       </w:tr>
@@ -4446,30 +4192,8 @@
               <w:rPr>
                 <w:rFonts w:ascii="Courier" w:hAnsi="Courier"/>
               </w:rPr>
-              <w:t>R/</w:t>
-            </w:r>
-            <w:proofErr w:type="spellStart"/>
-            <w:r>
-              <w:rPr>
-                <w:rFonts w:ascii="Courier" w:hAnsi="Courier"/>
-              </w:rPr>
-              <w:t>RStudio</w:t>
-            </w:r>
-            <w:proofErr w:type="spellEnd"/>
-            <w:r>
-              <w:rPr>
-                <w:rFonts w:ascii="Courier" w:hAnsi="Courier"/>
-              </w:rPr>
-              <w:t xml:space="preserve">; </w:t>
-            </w:r>
-            <w:proofErr w:type="spellStart"/>
-            <w:r>
-              <w:rPr>
-                <w:rFonts w:ascii="Courier" w:hAnsi="Courier"/>
-              </w:rPr>
-              <w:t>Github</w:t>
-            </w:r>
-            <w:proofErr w:type="spellEnd"/>
+              <w:t>R/RStudio; Github</w:t>
+            </w:r>
           </w:p>
         </w:tc>
       </w:tr>
@@ -4525,30 +4249,8 @@
               <w:rPr>
                 <w:rFonts w:ascii="Courier" w:hAnsi="Courier"/>
               </w:rPr>
-              <w:t>R/</w:t>
-            </w:r>
-            <w:proofErr w:type="spellStart"/>
-            <w:r>
-              <w:rPr>
-                <w:rFonts w:ascii="Courier" w:hAnsi="Courier"/>
-              </w:rPr>
-              <w:t>RStudio</w:t>
-            </w:r>
-            <w:proofErr w:type="spellEnd"/>
-            <w:r>
-              <w:rPr>
-                <w:rFonts w:ascii="Courier" w:hAnsi="Courier"/>
-              </w:rPr>
-              <w:t xml:space="preserve">; </w:t>
-            </w:r>
-            <w:proofErr w:type="spellStart"/>
-            <w:r>
-              <w:rPr>
-                <w:rFonts w:ascii="Courier" w:hAnsi="Courier"/>
-              </w:rPr>
-              <w:t>Netlogo</w:t>
-            </w:r>
-            <w:proofErr w:type="spellEnd"/>
+              <w:t>R/RStudio; Netlogo</w:t>
+            </w:r>
           </w:p>
         </w:tc>
       </w:tr>
@@ -4610,30 +4312,8 @@
               <w:rPr>
                 <w:rFonts w:ascii="Courier" w:hAnsi="Courier"/>
               </w:rPr>
-              <w:t>R/</w:t>
-            </w:r>
-            <w:proofErr w:type="spellStart"/>
-            <w:r>
-              <w:rPr>
-                <w:rFonts w:ascii="Courier" w:hAnsi="Courier"/>
-              </w:rPr>
-              <w:t>RStudio</w:t>
-            </w:r>
-            <w:proofErr w:type="spellEnd"/>
-            <w:r>
-              <w:rPr>
-                <w:rFonts w:ascii="Courier" w:hAnsi="Courier"/>
-              </w:rPr>
-              <w:t xml:space="preserve">; </w:t>
-            </w:r>
-            <w:proofErr w:type="spellStart"/>
-            <w:r>
-              <w:rPr>
-                <w:rFonts w:ascii="Courier" w:hAnsi="Courier"/>
-              </w:rPr>
-              <w:t>ImageJ</w:t>
-            </w:r>
-            <w:proofErr w:type="spellEnd"/>
+              <w:t>R/RStudio; ImageJ</w:t>
+            </w:r>
           </w:p>
         </w:tc>
       </w:tr>
@@ -4847,14 +4527,12 @@
         </w:rPr>
         <w:t xml:space="preserve"> on </w:t>
       </w:r>
-      <w:proofErr w:type="spellStart"/>
       <w:r>
         <w:rPr>
           <w:rFonts w:ascii="Courier" w:hAnsi="Courier"/>
         </w:rPr>
         <w:t>BrightSpace</w:t>
       </w:r>
-      <w:proofErr w:type="spellEnd"/>
       <w:r>
         <w:rPr>
           <w:rFonts w:asciiTheme="majorHAnsi" w:hAnsiTheme="majorHAnsi"/>
@@ -4913,7 +4591,7 @@
         <w:rPr>
           <w:rFonts w:asciiTheme="majorHAnsi" w:hAnsiTheme="majorHAnsi"/>
         </w:rPr>
-        <w:instrText xml:space="preserve"> ADDIN ZOTERO_ITEM CSL_CITATION {"citationID":"CpggK5LM","properties":{"formattedCitation":"(\\uc0\\u8220{}How to Read a Scientific Paper,\\uc0\\u8221{} 2014)","plainCitation":"(“How to Read a Scientific Paper,” 2014)","noteIndex":0},"citationItems":[{"id":1266,"uris":["http://zotero.org/users/2885268/items/6G3K5UH9"],"uri":["http://zotero.org/users/2885268/items/6G3K5UH9"],"itemData":{"id":1266,"type":"webpage","title":"How to Read a Scientific Paper","container-title":"Research4Life","abstract":"An infographic with four simple steps to follow when reading a scientific paper: Skim, Re-read, Ask yourself questions and summarize. About the author Natalia Rodriguez Natalia Rodriguez is the Communications Coordinator for Research4Life. She works with different organisations finding innovative","URL":"https://www.research4life.org/blog/how-to-read-a-scientific-paper/","language":"en-US","issued":{"date-parts":[["2014",6,20]]},"accessed":{"date-parts":[["2019",9,3]]}}}],"schema":"https://github.com/citation-style-language/schema/raw/master/csl-citation.json"} </w:instrText>
+        <w:instrText xml:space="preserve"> ADDIN ZOTERO_ITEM CSL_CITATION {"citationID":"CpggK5LM","properties":{"formattedCitation":"(\\uc0\\u8220{}How to Read a Scientific Paper,\\uc0\\u8221{} 2014)","plainCitation":"(“How to Read a Scientific Paper,” 2014)","dontUpdate":true,"noteIndex":0},"citationItems":[{"id":1266,"uris":["http://zotero.org/users/2885268/items/6G3K5UH9"],"uri":["http://zotero.org/users/2885268/items/6G3K5UH9"],"itemData":{"id":1266,"type":"webpage","title":"How to Read a Scientific Paper","container-title":"Research4Life","abstract":"An infographic with four simple steps to follow when reading a scientific paper: Skim, Re-read, Ask yourself questions and summarize. About the author Natalia Rodriguez Natalia Rodriguez is the Communications Coordinator for Research4Life. She works with different organisations finding innovative","URL":"https://www.research4life.org/blog/how-to-read-a-scientific-paper/","language":"en-US","issued":{"date-parts":[["2014",6,20]]},"accessed":{"date-parts":[["2019",9,3]]}}}],"schema":"https://github.com/citation-style-language/schema/raw/master/csl-citation.json"} </w:instrText>
       </w:r>
       <w:r>
         <w:rPr>
@@ -5023,7 +4701,7 @@
         <w:rPr>
           <w:rFonts w:asciiTheme="majorHAnsi" w:hAnsiTheme="majorHAnsi"/>
         </w:rPr>
-        <w:instrText xml:space="preserve"> ADDIN ZOTERO_ITEM CSL_CITATION {"citationID":"4bxTzk84","properties":{"formattedCitation":"(Vandermeer and Goldberg, 2013)","plainCitation":"(Vandermeer and Goldberg, 2013)","noteIndex":0},"citationItems":[{"id":1248,"uris":["http://zotero.org/users/2885268/items/J3XPU8WM"],"uri":["http://zotero.org/users/2885268/items/J3XPU8WM"],"itemData":{"id":1248,"type":"book","title":"Population Ecology: First Principles (Second Edition)","publisher":"Princeton University Press","publisher-place":"Princeton, UNITED STATES","source":"ProQuest Ebook Central","event-place":"Princeton, UNITED STATES","abstract":"Ecology is capturing the popular imagination like never before, with issues such as climate change, species extinctions, and habitat destruction becoming ever more prominent. At the same time, the science of ecology has advanced dramatically, growing in mathematical and theoretical sophistication. Here, two leading experts present the fundamental quantitative principles of ecology in an accessible yet rigorous way, introducing students to the most basic of all ecological subjects, the structure and dynamics of populations. John Vandermeer and Deborah Goldberg show that populations are more than simply collections of individuals. Complex variables such as distribution and territory for expanding groups come into play when mathematical models are applied. Vandermeer and Goldberg build these models from the ground up, from first principles, using a broad range of empirical examples, from animals and viruses to plants and humans. They address a host of exciting topics along the way, including age-structured populations, spatially distributed populations, and metapopulations. This second edition of Population Ecology is fully updated and expanded, with additional exercises in virtually every chapter, making it the most up-to-date and comprehensive textbook of its kind. Provides an accessible mathematical foundation for the latest advances in ecology Features numerous exercises and examples throughout Introduces students to the key literature in the field The essential textbook for advanced undergraduates and graduate students An online illustration package is available to professors","URL":"http://ebookcentral.proquest.com/lib/memorialac-ebooks/detail.action?docID=1205619","ISBN":"978-1-4008-4873-7","title-short":"Population Ecology","author":[{"family":"Vandermeer","given":"John H."},{"family":"Goldberg","given":"Deborah E."}],"issued":{"date-parts":[["2013"]]},"accessed":{"date-parts":[["2019",9,3]]}}}],"schema":"https://github.com/citation-style-language/schema/raw/master/csl-citation.json"} </w:instrText>
+        <w:instrText xml:space="preserve"> ADDIN ZOTERO_ITEM CSL_CITATION {"citationID":"E1XJlox1","properties":{"custom":"Vandermeer and Goldberg, 2013)","formattedCitation":"Vandermeer and Goldberg, 2013)","plainCitation":"Vandermeer and Goldberg, 2013)","noteIndex":0},"citationItems":[{"id":1248,"uris":["http://zotero.org/users/2885268/items/J3XPU8WM"],"uri":["http://zotero.org/users/2885268/items/J3XPU8WM"],"itemData":{"id":1248,"type":"book","title":"Population Ecology: First Principles (Second Edition)","publisher":"Princeton University Press","publisher-place":"Princeton, UNITED STATES","source":"ProQuest Ebook Central","event-place":"Princeton, UNITED STATES","abstract":"Ecology is capturing the popular imagination like never before, with issues such as climate change, species extinctions, and habitat destruction becoming ever more prominent. At the same time, the science of ecology has advanced dramatically, growing in mathematical and theoretical sophistication. Here, two leading experts present the fundamental quantitative principles of ecology in an accessible yet rigorous way, introducing students to the most basic of all ecological subjects, the structure and dynamics of populations. John Vandermeer and Deborah Goldberg show that populations are more than simply collections of individuals. Complex variables such as distribution and territory for expanding groups come into play when mathematical models are applied. Vandermeer and Goldberg build these models from the ground up, from first principles, using a broad range of empirical examples, from animals and viruses to plants and humans. They address a host of exciting topics along the way, including age-structured populations, spatially distributed populations, and metapopulations. This second edition of Population Ecology is fully updated and expanded, with additional exercises in virtually every chapter, making it the most up-to-date and comprehensive textbook of its kind. Provides an accessible mathematical foundation for the latest advances in ecology Features numerous exercises and examples throughout Introduces students to the key literature in the field The essential textbook for advanced undergraduates and graduate students An online illustration package is available to professors","URL":"http://ebookcentral.proquest.com/lib/memorialac-ebooks/detail.action?docID=1205619","ISBN":"978-1-4008-4873-7","title-short":"Population Ecology","author":[{"family":"Vandermeer","given":"John H."},{"family":"Goldberg","given":"Deborah E."}],"issued":{"date-parts":[["2013"]]},"accessed":{"date-parts":[["2019",9,3]]}}}],"schema":"https://github.com/citation-style-language/schema/raw/master/csl-citation.json"} </w:instrText>
       </w:r>
       <w:r>
         <w:rPr>
@@ -5166,17 +4844,8 @@
         <w:rPr>
           <w:rFonts w:cs="Times New Roman"/>
         </w:rPr>
-        <w:t xml:space="preserve">Andow, D.A., Kareiva, P.M., Levin, S.A., Okubo, A., 1990. Spread of invading organisms. Landsc. Ecol. 4, 177–188. </w:t>
-      </w:r>
-      <w:hyperlink r:id="rId11" w:history="1">
-        <w:r>
-          <w:rPr>
-            <w:rStyle w:val="Hyperlink"/>
-            <w:rFonts w:cs="Times New Roman"/>
-          </w:rPr>
-          <w:t>https://doi.org/10.1007/BF00132860</w:t>
-        </w:r>
-      </w:hyperlink>
+        <w:t>Andow, D.A., Kareiva, P.M., Levin, S.A., Okubo, A., 1990. Spread of invading organisms. Landsc. Ecol. 4, 177–188. https://doi.org/10.1007/BF00132860</w:t>
+      </w:r>
     </w:p>
     <w:p>
       <w:pPr>
@@ -5189,17 +4858,8 @@
         <w:rPr>
           <w:rFonts w:cs="Times New Roman"/>
         </w:rPr>
-        <w:t xml:space="preserve">Baltar, F., Bayer, B., Bednarsek, N., Deppeler, S., Escribano, R., Gonzalez, C.E., Hansman, R.L., Mishra, R.K., Moran, M.A., Repeta, D.J., Robinson, C., Sintes, E., Tamburini, C., Valentin, L.E., Herndl, G.J., 2019. Towards Integrating Evolution, Metabolism, and Climate Change Studies of Marine Ecosystems. Trends Ecol. Evol. 0. </w:t>
-      </w:r>
-      <w:hyperlink r:id="rId12" w:history="1">
-        <w:r>
-          <w:rPr>
-            <w:rStyle w:val="Hyperlink"/>
-            <w:rFonts w:cs="Times New Roman"/>
-          </w:rPr>
-          <w:t>https://doi.org/10.1016/j.tree.2019.07.003</w:t>
-        </w:r>
-      </w:hyperlink>
+        <w:t>Baltar, F., Bayer, B., Bednarsek, N., Deppeler, S., Escribano, R., Gonzalez, C.E., Hansman, R.L., Mishra, R.K., Moran, M.A., Repeta, D.J., Robinson, C., Sintes, E., Tamburini, C., Valentin, L.E., Herndl, G.J., 2019. Towards Integrating Evolution, Metabolism, and Climate Change Studies of Marine Ecosystems. Trends Ecol. Evol. 0. https://doi.org/10.1016/j.tree.2019.07.003</w:t>
+      </w:r>
     </w:p>
     <w:p>
       <w:pPr>
@@ -5212,17 +4872,8 @@
         <w:rPr>
           <w:rFonts w:cs="Times New Roman"/>
         </w:rPr>
-        <w:t xml:space="preserve">Björklund, M., 2019. Lamarck, the Father of Evolutionary Ecology? Trends Ecol. Evol. S0169534719301909. </w:t>
-      </w:r>
-      <w:hyperlink r:id="rId13" w:history="1">
-        <w:r>
-          <w:rPr>
-            <w:rStyle w:val="Hyperlink"/>
-            <w:rFonts w:cs="Times New Roman"/>
-          </w:rPr>
-          <w:t>https://doi.org/10.1016/j.tree.2019.06.010</w:t>
-        </w:r>
-      </w:hyperlink>
+        <w:t>Björklund, M., 2019. Lamarck, the Father of Evolutionary Ecology? Trends Ecol. Evol. S0169534719301909. https://doi.org/10.1016/j.tree.2019.06.010</w:t>
+      </w:r>
     </w:p>
     <w:p>
       <w:pPr>
@@ -5235,17 +4886,8 @@
         <w:rPr>
           <w:rFonts w:cs="Times New Roman"/>
         </w:rPr>
-        <w:t xml:space="preserve">Edelaar, P., Bolnick, D.I., 2019. Appreciating the Multiple Processes Increasing Individual or Population Fitness. Trends Ecol. Evol. 34, 435–446. </w:t>
-      </w:r>
-      <w:hyperlink r:id="rId14" w:history="1">
-        <w:r>
-          <w:rPr>
-            <w:rStyle w:val="Hyperlink"/>
-            <w:rFonts w:cs="Times New Roman"/>
-          </w:rPr>
-          <w:t>https://doi.org/10.1016/j.tree.2019.02.001</w:t>
-        </w:r>
-      </w:hyperlink>
+        <w:t>Edelaar, P., Bolnick, D.I., 2019. Appreciating the Multiple Processes Increasing Individual or Population Fitness. Trends Ecol. Evol. 34, 435–446. https://doi.org/10.1016/j.tree.2019.02.001</w:t>
+      </w:r>
     </w:p>
     <w:p>
       <w:pPr>
@@ -5258,22 +4900,7 @@
         <w:rPr>
           <w:rFonts w:cs="Times New Roman"/>
         </w:rPr>
-        <w:t xml:space="preserve">How to Read a Scientific Paper [WWW Document], 2014. . Research4Life. URL </w:t>
-      </w:r>
-      <w:hyperlink r:id="rId15" w:history="1">
-        <w:r>
-          <w:rPr>
-            <w:rStyle w:val="Hyperlink"/>
-            <w:rFonts w:cs="Times New Roman"/>
-          </w:rPr>
-          <w:t>https://www.research4life.org/blog/how-to-read-a-scientific-paper/</w:t>
-        </w:r>
-      </w:hyperlink>
-      <w:r>
-        <w:rPr>
-          <w:rFonts w:cs="Times New Roman"/>
-        </w:rPr>
-        <w:t xml:space="preserve"> (accessed 9.3.19).</w:t>
+        <w:t>How to Read a Scientific Paper [WWW Document], 2014. . Research4Life. URL https://www.research4life.org/blog/how-to-read-a-scientific-paper/ (accessed 9.3.19).</w:t>
       </w:r>
     </w:p>
     <w:p>
@@ -5287,17 +4914,8 @@
         <w:rPr>
           <w:rFonts w:cs="Times New Roman"/>
         </w:rPr>
-        <w:t xml:space="preserve">Kendall, B.E., Fujiwara, M., Diaz-Lopez, J., Schneider, S., Voigt, J., Wiesner, S., 2019. Persistent problems in the construction of matrix population models. Ecol. Model. 406, 33–43. </w:t>
-      </w:r>
-      <w:hyperlink r:id="rId16" w:history="1">
-        <w:r>
-          <w:rPr>
-            <w:rStyle w:val="Hyperlink"/>
-            <w:rFonts w:cs="Times New Roman"/>
-          </w:rPr>
-          <w:t>https://doi.org/10.1016/j.ecolmodel.2019.03.011</w:t>
-        </w:r>
-      </w:hyperlink>
+        <w:t>Kendall, B.E., Fujiwara, M., Diaz-Lopez, J., Schneider, S., Voigt, J., Wiesner, S., 2019. Persistent problems in the construction of matrix population models. Ecol. Model. 406, 33–43. https://doi.org/10.1016/j.ecolmodel.2019.03.011</w:t>
+      </w:r>
     </w:p>
     <w:p>
       <w:pPr>
@@ -5310,17 +4928,8 @@
         <w:rPr>
           <w:rFonts w:cs="Times New Roman"/>
         </w:rPr>
-        <w:t xml:space="preserve">Lion, S., Baalen, M. van, 2008. Self-structuring in spatial evolutionary ecology. Ecol. Lett. 11, 277–295. </w:t>
-      </w:r>
-      <w:hyperlink r:id="rId17" w:history="1">
-        <w:r>
-          <w:rPr>
-            <w:rStyle w:val="Hyperlink"/>
-            <w:rFonts w:cs="Times New Roman"/>
-          </w:rPr>
-          <w:t>https://doi.org/10.1111/j.1461-0248.2007.01132.x</w:t>
-        </w:r>
-      </w:hyperlink>
+        <w:t>Lion, S., Baalen, M. van, 2008. Self-structuring in spatial evolutionary ecology. Ecol. Lett. 11, 277–295. https://doi.org/10.1111/j.1461-0248.2007.01132.x</w:t>
+      </w:r>
     </w:p>
     <w:p>
       <w:pPr>
@@ -5333,23 +4942,8 @@
         <w:rPr>
           <w:rFonts w:cs="Times New Roman"/>
         </w:rPr>
-        <w:t>Pianka, E.R., 1970. On r- and K-S</w:t>
-      </w:r>
-      <w:r>
-        <w:rPr>
-          <w:rFonts w:cs="Times New Roman"/>
-        </w:rPr>
-        <w:t xml:space="preserve">election. Am. Nat. 104, 592–59 </w:t>
-      </w:r>
-      <w:hyperlink r:id="rId18" w:history="1">
-        <w:r>
-          <w:rPr>
-            <w:rStyle w:val="Hyperlink"/>
-            <w:rFonts w:cs="Times New Roman"/>
-          </w:rPr>
-          <w:t>https://www.jstor.org/stable/2459020</w:t>
-        </w:r>
-      </w:hyperlink>
+        <w:t>Pianka, E.R., 1970. On r- and K-Selection. Am. Nat. 104, 592–597.</w:t>
+      </w:r>
     </w:p>
     <w:p>
       <w:pPr>
@@ -5390,17 +4984,8 @@
         <w:rPr>
           <w:rFonts w:cs="Times New Roman"/>
         </w:rPr>
-        <w:t xml:space="preserve"> in an urban environment. Can. J. Zool. 80, 48–54. </w:t>
-      </w:r>
-      <w:hyperlink r:id="rId19" w:history="1">
-        <w:r>
-          <w:rPr>
-            <w:rStyle w:val="Hyperlink"/>
-            <w:rFonts w:cs="Times New Roman"/>
-          </w:rPr>
-          <w:t>https://doi.org/10.1139/z01-202</w:t>
-        </w:r>
-      </w:hyperlink>
+        <w:t xml:space="preserve"> in an urban environment. Can. J. Zool. 80, 48–54. https://doi.org/10.1139/z01-202</w:t>
+      </w:r>
     </w:p>
     <w:p>
       <w:pPr>
@@ -5413,17 +4998,8 @@
         <w:rPr>
           <w:rFonts w:cs="Times New Roman"/>
         </w:rPr>
-        <w:t xml:space="preserve">Sæther, B.-E., Engen, S., 2015. The concept of fitness in fluctuating environments. Trends Ecol. Evol. 30, 273–281. </w:t>
-      </w:r>
-      <w:hyperlink r:id="rId20" w:history="1">
-        <w:r>
-          <w:rPr>
-            <w:rStyle w:val="Hyperlink"/>
-            <w:rFonts w:cs="Times New Roman"/>
-          </w:rPr>
-          <w:t>https://doi.org/10.1016/j.tree.2015.03.007</w:t>
-        </w:r>
-      </w:hyperlink>
+        <w:t>Sæther, B.-E., Engen, S., 2015. The concept of fitness in fluctuating environments. Trends Ecol. Evol. 30, 273–281. https://doi.org/10.1016/j.tree.2015.03.007</w:t>
+      </w:r>
     </w:p>
     <w:p>
       <w:pPr>
@@ -5436,17 +5012,8 @@
         <w:rPr>
           <w:rFonts w:cs="Times New Roman"/>
         </w:rPr>
-        <w:t xml:space="preserve">Saunders, S.P., Ries, L., Neupane, N., Ramírez, M.I., García-Serrano, E., Rendón-Salinas, E., Zipkin, E.F., 2019. Multiscale seasonal factors drive the size of winter monarch colonies. Proc. Natl. Acad. Sci. 116, 8609–8614. </w:t>
-      </w:r>
-      <w:hyperlink r:id="rId21" w:history="1">
-        <w:r>
-          <w:rPr>
-            <w:rStyle w:val="Hyperlink"/>
-            <w:rFonts w:cs="Times New Roman"/>
-          </w:rPr>
-          <w:t>https://doi.org/10.1073/pnas.1805114116</w:t>
-        </w:r>
-      </w:hyperlink>
+        <w:t>Saunders, S.P., Ries, L., Neupane, N., Ramírez, M.I., García-Serrano, E., Rendón-Salinas, E., Zipkin, E.F., 2019. Multiscale seasonal factors drive the size of winter monarch colonies. Proc. Natl. Acad. Sci. 116, 8609–8614. https://doi.org/10.1073/pnas.1805114116</w:t>
+      </w:r>
     </w:p>
     <w:p>
       <w:pPr>
@@ -5461,21 +5028,6 @@
         </w:rPr>
         <w:t>Skalski, J.R., Ryding, K.E., Millspaugh, J.J., Millspaugh, J., 2005. Wildlife Demography: Analysis of Sex, Age, and Count Data. Elsevier Science &amp; Technology, Burlington, UNITED STATES.</w:t>
       </w:r>
-      <w:r>
-        <w:rPr>
-          <w:rFonts w:cs="Times New Roman"/>
-        </w:rPr>
-        <w:t xml:space="preserve"> </w:t>
-      </w:r>
-      <w:hyperlink r:id="rId22" w:history="1">
-        <w:r>
-          <w:rPr>
-            <w:rStyle w:val="Hyperlink"/>
-            <w:rFonts w:cs="Times New Roman"/>
-          </w:rPr>
-          <w:t>https://ebookcentral.proquest.com/lib/mun/detail.action?docID=269552</w:t>
-        </w:r>
-      </w:hyperlink>
     </w:p>
     <w:p>
       <w:pPr>
@@ -5488,17 +5040,8 @@
         <w:rPr>
           <w:rFonts w:cs="Times New Roman"/>
         </w:rPr>
-        <w:t xml:space="preserve">Travis, J., Leips, J., Rodd, F.H., Reznick, S.E.D.N., 2013. Evolution in Population Parameters: Density-Dependent Selection or Density-Dependent Fitness? Am. Nat. 181, S9–S20. </w:t>
-      </w:r>
-      <w:hyperlink r:id="rId23" w:history="1">
-        <w:r>
-          <w:rPr>
-            <w:rStyle w:val="Hyperlink"/>
-            <w:rFonts w:cs="Times New Roman"/>
-          </w:rPr>
-          <w:t>https://doi.org/10.1086/669970</w:t>
-        </w:r>
-      </w:hyperlink>
+        <w:t>Travis, J., Leips, J., Rodd, F.H., Reznick, S.E.D.N., 2013. Evolution in Population Parameters: Density-Dependent Selection or Density-Dependent Fitness? Am. Nat. 181, S9–S20. https://doi.org/10.1086/669970</w:t>
+      </w:r>
     </w:p>
     <w:p>
       <w:pPr>
@@ -5513,21 +5056,6 @@
         </w:rPr>
         <w:t>Vandermeer, J.H., Goldberg, D.E., 2013. Population Ecology: First Principles (Second Edition). Princeton University Press, Princeton, UNITED STATES.</w:t>
       </w:r>
-      <w:r>
-        <w:rPr>
-          <w:rFonts w:cs="Times New Roman"/>
-        </w:rPr>
-        <w:t xml:space="preserve"> </w:t>
-      </w:r>
-      <w:hyperlink r:id="rId24" w:history="1">
-        <w:r>
-          <w:rPr>
-            <w:rStyle w:val="Hyperlink"/>
-            <w:rFonts w:cs="Times New Roman"/>
-          </w:rPr>
-          <w:t>https://ebookcentral.proquest.com/lib/mun/detail.action?docID=1205619</w:t>
-        </w:r>
-      </w:hyperlink>
     </w:p>
     <w:p>
       <w:pPr>
@@ -5540,17 +5068,8 @@
         <w:rPr>
           <w:rFonts w:cs="Times New Roman"/>
         </w:rPr>
-        <w:t xml:space="preserve">Walsh, B.S., Parratt, S.R., Hoffmann, A.A., Atkinson, D., Snook, R.R., Bretman, A., Price, T.A.R., 2019. The Impact of Climate Change on Fertility. Trends Ecol. Evol. 34, 249–259. </w:t>
-      </w:r>
-      <w:hyperlink r:id="rId25" w:history="1">
-        <w:r>
-          <w:rPr>
-            <w:rStyle w:val="Hyperlink"/>
-            <w:rFonts w:cs="Times New Roman"/>
-          </w:rPr>
-          <w:t>https://doi.org/10.1016/j.tree.2018.12.002</w:t>
-        </w:r>
-      </w:hyperlink>
+        <w:t>Walsh, B.S., Parratt, S.R., Hoffmann, A.A., Atkinson, D., Snook, R.R., Bretman, A., Price, T.A.R., 2019. The Impact of Climate Change on Fertility. Trends Ecol. Evol. 34, 249–259. https://doi.org/10.1016/j.tree.2018.12.002</w:t>
+      </w:r>
     </w:p>
     <w:p>
       <w:pPr>
@@ -5563,22 +5082,21 @@
         <w:rPr>
           <w:rFonts w:cs="Times New Roman"/>
         </w:rPr>
-        <w:t xml:space="preserve">Zombie ideas in ecology: r and K selection, 2011. . Oikos Blog. URL </w:t>
-      </w:r>
-      <w:hyperlink r:id="rId26" w:history="1">
-        <w:r>
-          <w:rPr>
-            <w:rStyle w:val="Hyperlink"/>
-            <w:rFonts w:cs="Times New Roman"/>
-          </w:rPr>
-          <w:t>https://oikosjournal.wordpress.com/2011/06/29/zombie-ideas-in-ecology-r-and-k-selection/</w:t>
-        </w:r>
-      </w:hyperlink>
+        <w:t>Zombie ideas in ec</w:t>
+      </w:r>
       <w:r>
         <w:rPr>
           <w:rFonts w:cs="Times New Roman"/>
         </w:rPr>
-        <w:t>(accessed 8.28.19).</w:t>
+        <w:t>ology: r and K selection, 2011</w:t>
+      </w:r>
+      <w:bookmarkStart w:id="0" w:name="_GoBack"/>
+      <w:bookmarkEnd w:id="0"/>
+      <w:r>
+        <w:rPr>
+          <w:rFonts w:cs="Times New Roman"/>
+        </w:rPr>
+        <w:t>. Oikos Blog. URL https://oikosjournal.wordpress.com/2011/06/29/zombie-ideas-in-ecology-r-and-k-selection/ (accessed 8.28.19).</w:t>
       </w:r>
     </w:p>
     <w:p>
@@ -5646,21 +5164,7 @@
         <w:rPr>
           <w:rFonts w:asciiTheme="majorHAnsi" w:hAnsiTheme="majorHAnsi"/>
         </w:rPr>
-        <w:t xml:space="preserve"> will be used during the course. Below are the links to download </w:t>
-      </w:r>
-      <w:proofErr w:type="gramStart"/>
-      <w:r>
-        <w:rPr>
-          <w:rFonts w:asciiTheme="majorHAnsi" w:hAnsiTheme="majorHAnsi"/>
-        </w:rPr>
-        <w:t>these</w:t>
-      </w:r>
-      <w:proofErr w:type="gramEnd"/>
-      <w:r>
-        <w:rPr>
-          <w:rFonts w:asciiTheme="majorHAnsi" w:hAnsiTheme="majorHAnsi"/>
-        </w:rPr>
-        <w:t xml:space="preserve"> software.</w:t>
+        <w:t xml:space="preserve"> will be used during the course. Below are the links to download these software.</w:t>
       </w:r>
     </w:p>
     <w:p>
@@ -5676,7 +5180,7 @@
         </w:rPr>
         <w:t xml:space="preserve">R: </w:t>
       </w:r>
-      <w:hyperlink r:id="rId27" w:history="1">
+      <w:hyperlink r:id="rId11" w:history="1">
         <w:r>
           <w:rPr>
             <w:rStyle w:val="Hyperlink"/>
@@ -5693,21 +5197,13 @@
           <w:rFonts w:asciiTheme="majorHAnsi" w:hAnsiTheme="majorHAnsi" w:cs="Lucida Grande"/>
         </w:rPr>
       </w:pPr>
-      <w:proofErr w:type="spellStart"/>
-      <w:r>
-        <w:rPr>
-          <w:rFonts w:asciiTheme="majorHAnsi" w:hAnsiTheme="majorHAnsi"/>
-        </w:rPr>
-        <w:t>RStudio</w:t>
-      </w:r>
-      <w:proofErr w:type="spellEnd"/>
-      <w:r>
-        <w:rPr>
-          <w:rFonts w:asciiTheme="majorHAnsi" w:hAnsiTheme="majorHAnsi"/>
-        </w:rPr>
-        <w:t xml:space="preserve">: </w:t>
-      </w:r>
-      <w:hyperlink r:id="rId28" w:anchor="Desktop" w:history="1">
+      <w:r>
+        <w:rPr>
+          <w:rFonts w:asciiTheme="majorHAnsi" w:hAnsiTheme="majorHAnsi"/>
+        </w:rPr>
+        <w:t xml:space="preserve">RStudio: </w:t>
+      </w:r>
+      <w:hyperlink r:id="rId12" w:anchor="Desktop" w:history="1">
         <w:r>
           <w:rPr>
             <w:rStyle w:val="Hyperlink"/>
@@ -5726,7 +5222,6 @@
           <w:u w:val="none"/>
         </w:rPr>
       </w:pPr>
-      <w:proofErr w:type="spellStart"/>
       <w:r>
         <w:rPr>
           <w:rStyle w:val="Hyperlink"/>
@@ -5734,22 +5229,12 @@
           <w:color w:val="auto"/>
           <w:u w:val="none"/>
         </w:rPr>
-        <w:t>Github</w:t>
-      </w:r>
-      <w:proofErr w:type="spellEnd"/>
-      <w:r>
-        <w:rPr>
-          <w:rStyle w:val="Hyperlink"/>
-          <w:rFonts w:asciiTheme="majorHAnsi" w:hAnsiTheme="majorHAnsi" w:cs="Lucida Grande"/>
-          <w:color w:val="auto"/>
-          <w:u w:val="none"/>
-        </w:rPr>
-        <w:t>:</w:t>
+        <w:t>Github:</w:t>
       </w:r>
       <w:r>
         <w:t xml:space="preserve"> </w:t>
       </w:r>
-      <w:hyperlink r:id="rId29" w:history="1">
+      <w:hyperlink r:id="rId13" w:history="1">
         <w:r>
           <w:rPr>
             <w:rStyle w:val="Hyperlink"/>
@@ -5768,7 +5253,6 @@
           <w:u w:val="none"/>
         </w:rPr>
       </w:pPr>
-      <w:proofErr w:type="spellStart"/>
       <w:r>
         <w:rPr>
           <w:rStyle w:val="Hyperlink"/>
@@ -5776,19 +5260,9 @@
           <w:color w:val="auto"/>
           <w:u w:val="none"/>
         </w:rPr>
-        <w:t>Github</w:t>
-      </w:r>
-      <w:proofErr w:type="spellEnd"/>
-      <w:r>
-        <w:rPr>
-          <w:rStyle w:val="Hyperlink"/>
-          <w:rFonts w:asciiTheme="majorHAnsi" w:hAnsiTheme="majorHAnsi" w:cs="Lucida Grande"/>
-          <w:color w:val="auto"/>
-          <w:u w:val="none"/>
-        </w:rPr>
-        <w:t xml:space="preserve"> Desktop: </w:t>
-      </w:r>
-      <w:hyperlink r:id="rId30" w:history="1">
+        <w:t xml:space="preserve">Github Desktop: </w:t>
+      </w:r>
+      <w:hyperlink r:id="rId14" w:history="1">
         <w:r>
           <w:rPr>
             <w:rStyle w:val="Hyperlink"/>
@@ -5805,21 +5279,13 @@
           <w:color w:val="000000"/>
         </w:rPr>
       </w:pPr>
-      <w:proofErr w:type="spellStart"/>
-      <w:r>
-        <w:rPr>
-          <w:rFonts w:asciiTheme="majorHAnsi" w:hAnsiTheme="majorHAnsi"/>
-        </w:rPr>
-        <w:t>Netlogo</w:t>
-      </w:r>
-      <w:proofErr w:type="spellEnd"/>
-      <w:r>
-        <w:rPr>
-          <w:rFonts w:asciiTheme="majorHAnsi" w:hAnsiTheme="majorHAnsi"/>
-        </w:rPr>
-        <w:t xml:space="preserve">: </w:t>
-      </w:r>
-      <w:hyperlink r:id="rId31" w:history="1">
+      <w:r>
+        <w:rPr>
+          <w:rFonts w:asciiTheme="majorHAnsi" w:hAnsiTheme="majorHAnsi"/>
+        </w:rPr>
+        <w:t xml:space="preserve">Netlogo: </w:t>
+      </w:r>
+      <w:hyperlink r:id="rId15" w:history="1">
         <w:r>
           <w:rPr>
             <w:rStyle w:val="Hyperlink"/>
@@ -5836,21 +5302,13 @@
           <w:color w:val="000000"/>
         </w:rPr>
       </w:pPr>
-      <w:proofErr w:type="spellStart"/>
-      <w:r>
-        <w:rPr>
-          <w:rFonts w:asciiTheme="majorHAnsi" w:hAnsiTheme="majorHAnsi"/>
-        </w:rPr>
-        <w:t>ImageJ</w:t>
-      </w:r>
-      <w:proofErr w:type="spellEnd"/>
-      <w:r>
-        <w:rPr>
-          <w:rFonts w:asciiTheme="majorHAnsi" w:hAnsiTheme="majorHAnsi"/>
-        </w:rPr>
-        <w:t xml:space="preserve">: </w:t>
-      </w:r>
-      <w:hyperlink r:id="rId32" w:history="1">
+      <w:r>
+        <w:rPr>
+          <w:rFonts w:asciiTheme="majorHAnsi" w:hAnsiTheme="majorHAnsi"/>
+        </w:rPr>
+        <w:t xml:space="preserve">ImageJ: </w:t>
+      </w:r>
+      <w:hyperlink r:id="rId16" w:history="1">
         <w:r>
           <w:rPr>
             <w:rStyle w:val="Hyperlink"/>
@@ -5932,25 +5390,7 @@
           <w:iCs/>
           <w:color w:val="0000FF"/>
         </w:rPr>
-        <w:t>www.mun.ca/policy/site/policy.php</w:t>
-      </w:r>
-      <w:proofErr w:type="gramStart"/>
-      <w:r>
-        <w:rPr>
-          <w:rFonts w:asciiTheme="majorHAnsi" w:hAnsiTheme="majorHAnsi" w:cs="Times Roman"/>
-          <w:iCs/>
-          <w:color w:val="0000FF"/>
-        </w:rPr>
-        <w:t>?id</w:t>
-      </w:r>
-      <w:proofErr w:type="gramEnd"/>
-      <w:r>
-        <w:rPr>
-          <w:rFonts w:asciiTheme="majorHAnsi" w:hAnsiTheme="majorHAnsi" w:cs="Times Roman"/>
-          <w:iCs/>
-          <w:color w:val="0000FF"/>
-        </w:rPr>
-        <w:t>=239</w:t>
+        <w:t>www.mun.ca/policy/site/policy.php?id=239</w:t>
       </w:r>
       <w:r>
         <w:rPr>
@@ -5958,27 +5398,9 @@
           <w:iCs/>
           <w:color w:val="000000"/>
         </w:rPr>
-        <w:t xml:space="preserve">). Students who may need an academic accommodation are asked to initiate the request with the Glenn Roy </w:t>
-      </w:r>
-      <w:proofErr w:type="spellStart"/>
-      <w:r>
-        <w:rPr>
-          <w:rFonts w:asciiTheme="majorHAnsi" w:hAnsiTheme="majorHAnsi" w:cs="Times Roman"/>
-          <w:iCs/>
-          <w:color w:val="000000"/>
-        </w:rPr>
-        <w:t>Blundon</w:t>
-      </w:r>
-      <w:proofErr w:type="spellEnd"/>
-      <w:r>
-        <w:rPr>
-          <w:rFonts w:asciiTheme="majorHAnsi" w:hAnsiTheme="majorHAnsi" w:cs="Times Roman"/>
-          <w:iCs/>
-          <w:color w:val="000000"/>
-        </w:rPr>
-        <w:t xml:space="preserve"> Centre at the earliest opportunity (</w:t>
-      </w:r>
-      <w:hyperlink r:id="rId33" w:history="1">
+        <w:t>). Students who may need an academic accommodation are asked to initiate the request with the Glenn Roy Blundon Centre at the earliest opportunity (</w:t>
+      </w:r>
+      <w:hyperlink r:id="rId17" w:history="1">
         <w:r>
           <w:rPr>
             <w:rStyle w:val="Hyperlink"/>
@@ -6148,49 +5570,15 @@
           <w:rFonts w:asciiTheme="majorHAnsi" w:hAnsiTheme="majorHAnsi" w:cs="Times New Roman"/>
           <w:color w:val="000000"/>
         </w:rPr>
-        <w:t xml:space="preserve">regardless of race, </w:t>
-      </w:r>
-      <w:proofErr w:type="spellStart"/>
+        <w:t xml:space="preserve">regardless of race, colour, nationality, ethnic origin, social origin, religious creed, religion, age, disability, disfigurement, sex (including pregnancy), sexual orientation, gender identity, gender expression, marital status, family status, source </w:t>
+      </w:r>
       <w:r>
         <w:rPr>
           <w:rFonts w:asciiTheme="majorHAnsi" w:hAnsiTheme="majorHAnsi" w:cs="Times New Roman"/>
           <w:color w:val="000000"/>
         </w:rPr>
-        <w:t>colour</w:t>
-      </w:r>
-      <w:proofErr w:type="spellEnd"/>
-      <w:r>
-        <w:rPr>
-          <w:rFonts w:asciiTheme="majorHAnsi" w:hAnsiTheme="majorHAnsi" w:cs="Times New Roman"/>
-          <w:color w:val="000000"/>
-        </w:rPr>
-        <w:t xml:space="preserve">, nationality, ethnic origin, social origin, religious creed, religion, age, disability, disfigurement, sex (including pregnancy), sexual orientation, gender identity, gender expression, marital status, </w:t>
-      </w:r>
-      <w:proofErr w:type="gramStart"/>
-      <w:r>
-        <w:rPr>
-          <w:rFonts w:asciiTheme="majorHAnsi" w:hAnsiTheme="majorHAnsi" w:cs="Times New Roman"/>
-          <w:color w:val="000000"/>
-        </w:rPr>
-        <w:t>family</w:t>
-      </w:r>
-      <w:proofErr w:type="gramEnd"/>
-      <w:r>
-        <w:rPr>
-          <w:rFonts w:asciiTheme="majorHAnsi" w:hAnsiTheme="majorHAnsi" w:cs="Times New Roman"/>
-          <w:color w:val="000000"/>
-        </w:rPr>
-        <w:t xml:space="preserve"> status, source </w:t>
-      </w:r>
-      <w:r>
-        <w:rPr>
-          <w:rFonts w:asciiTheme="majorHAnsi" w:hAnsiTheme="majorHAnsi" w:cs="Times New Roman"/>
-          <w:color w:val="000000"/>
-        </w:rPr>
         <w:t>of income or political opinion.</w:t>
       </w:r>
-      <w:bookmarkStart w:id="0" w:name="_GoBack"/>
-      <w:bookmarkEnd w:id="0"/>
     </w:p>
     <w:p>
       <w:pPr>
@@ -6316,7 +5704,7 @@
           <w:color w:val="000000"/>
         </w:rPr>
       </w:pPr>
-      <w:hyperlink r:id="rId34" w:history="1">
+      <w:hyperlink r:id="rId18" w:history="1">
         <w:r>
           <w:rPr>
             <w:rStyle w:val="Hyperlink"/>
@@ -6338,7 +5726,7 @@
           <w:color w:val="000000"/>
         </w:rPr>
       </w:pPr>
-      <w:hyperlink r:id="rId35" w:history="1">
+      <w:hyperlink r:id="rId19" w:history="1">
         <w:r>
           <w:rPr>
             <w:rStyle w:val="Hyperlink"/>
@@ -6381,9 +5769,9 @@
       </w:pPr>
     </w:p>
     <w:sectPr>
-      <w:headerReference w:type="default" r:id="rId36"/>
-      <w:footerReference w:type="even" r:id="rId37"/>
-      <w:footerReference w:type="default" r:id="rId38"/>
+      <w:headerReference w:type="default" r:id="rId20"/>
+      <w:footerReference w:type="even" r:id="rId21"/>
+      <w:footerReference w:type="default" r:id="rId22"/>
       <w:pgSz w:w="12240" w:h="15840"/>
       <w:pgMar w:top="1134" w:right="1134" w:bottom="1134" w:left="1134" w:header="709" w:footer="709" w:gutter="0"/>
       <w:cols w:space="708"/>
@@ -6484,7 +5872,7 @@
         <w:rStyle w:val="PageNumber"/>
         <w:noProof/>
       </w:rPr>
-      <w:t>3</w:t>
+      <w:t>5</w:t>
     </w:r>
     <w:r>
       <w:rPr>
@@ -8233,6 +7621,119 @@
     </w:lvl>
   </w:abstractNum>
   <w:abstractNum w:abstractNumId="15">
+    <w:nsid w:val="29AF6881"/>
+    <w:multiLevelType w:val="hybridMultilevel"/>
+    <w:tmpl w:val="CD048982"/>
+    <w:lvl w:ilvl="0" w:tplc="04090001">
+      <w:start w:val="1"/>
+      <w:numFmt w:val="bullet"/>
+      <w:lvlText w:val=""/>
+      <w:lvlJc w:val="left"/>
+      <w:pPr>
+        <w:ind w:left="1440" w:hanging="360"/>
+      </w:pPr>
+      <w:rPr>
+        <w:rFonts w:ascii="Symbol" w:hAnsi="Symbol" w:hint="default"/>
+      </w:rPr>
+    </w:lvl>
+    <w:lvl w:ilvl="1" w:tplc="04090003" w:tentative="1">
+      <w:start w:val="1"/>
+      <w:numFmt w:val="bullet"/>
+      <w:lvlText w:val="o"/>
+      <w:lvlJc w:val="left"/>
+      <w:pPr>
+        <w:ind w:left="2160" w:hanging="360"/>
+      </w:pPr>
+      <w:rPr>
+        <w:rFonts w:ascii="Courier New" w:hAnsi="Courier New" w:cs="Courier New" w:hint="default"/>
+      </w:rPr>
+    </w:lvl>
+    <w:lvl w:ilvl="2" w:tplc="04090005" w:tentative="1">
+      <w:start w:val="1"/>
+      <w:numFmt w:val="bullet"/>
+      <w:lvlText w:val=""/>
+      <w:lvlJc w:val="left"/>
+      <w:pPr>
+        <w:ind w:left="2880" w:hanging="360"/>
+      </w:pPr>
+      <w:rPr>
+        <w:rFonts w:ascii="Wingdings" w:hAnsi="Wingdings" w:hint="default"/>
+      </w:rPr>
+    </w:lvl>
+    <w:lvl w:ilvl="3" w:tplc="04090001" w:tentative="1">
+      <w:start w:val="1"/>
+      <w:numFmt w:val="bullet"/>
+      <w:lvlText w:val=""/>
+      <w:lvlJc w:val="left"/>
+      <w:pPr>
+        <w:ind w:left="3600" w:hanging="360"/>
+      </w:pPr>
+      <w:rPr>
+        <w:rFonts w:ascii="Symbol" w:hAnsi="Symbol" w:hint="default"/>
+      </w:rPr>
+    </w:lvl>
+    <w:lvl w:ilvl="4" w:tplc="04090003" w:tentative="1">
+      <w:start w:val="1"/>
+      <w:numFmt w:val="bullet"/>
+      <w:lvlText w:val="o"/>
+      <w:lvlJc w:val="left"/>
+      <w:pPr>
+        <w:ind w:left="4320" w:hanging="360"/>
+      </w:pPr>
+      <w:rPr>
+        <w:rFonts w:ascii="Courier New" w:hAnsi="Courier New" w:cs="Courier New" w:hint="default"/>
+      </w:rPr>
+    </w:lvl>
+    <w:lvl w:ilvl="5" w:tplc="04090005" w:tentative="1">
+      <w:start w:val="1"/>
+      <w:numFmt w:val="bullet"/>
+      <w:lvlText w:val=""/>
+      <w:lvlJc w:val="left"/>
+      <w:pPr>
+        <w:ind w:left="5040" w:hanging="360"/>
+      </w:pPr>
+      <w:rPr>
+        <w:rFonts w:ascii="Wingdings" w:hAnsi="Wingdings" w:hint="default"/>
+      </w:rPr>
+    </w:lvl>
+    <w:lvl w:ilvl="6" w:tplc="04090001" w:tentative="1">
+      <w:start w:val="1"/>
+      <w:numFmt w:val="bullet"/>
+      <w:lvlText w:val=""/>
+      <w:lvlJc w:val="left"/>
+      <w:pPr>
+        <w:ind w:left="5760" w:hanging="360"/>
+      </w:pPr>
+      <w:rPr>
+        <w:rFonts w:ascii="Symbol" w:hAnsi="Symbol" w:hint="default"/>
+      </w:rPr>
+    </w:lvl>
+    <w:lvl w:ilvl="7" w:tplc="04090003" w:tentative="1">
+      <w:start w:val="1"/>
+      <w:numFmt w:val="bullet"/>
+      <w:lvlText w:val="o"/>
+      <w:lvlJc w:val="left"/>
+      <w:pPr>
+        <w:ind w:left="6480" w:hanging="360"/>
+      </w:pPr>
+      <w:rPr>
+        <w:rFonts w:ascii="Courier New" w:hAnsi="Courier New" w:cs="Courier New" w:hint="default"/>
+      </w:rPr>
+    </w:lvl>
+    <w:lvl w:ilvl="8" w:tplc="04090005" w:tentative="1">
+      <w:start w:val="1"/>
+      <w:numFmt w:val="bullet"/>
+      <w:lvlText w:val=""/>
+      <w:lvlJc w:val="left"/>
+      <w:pPr>
+        <w:ind w:left="7200" w:hanging="360"/>
+      </w:pPr>
+      <w:rPr>
+        <w:rFonts w:ascii="Wingdings" w:hAnsi="Wingdings" w:hint="default"/>
+      </w:rPr>
+    </w:lvl>
+  </w:abstractNum>
+  <w:abstractNum w:abstractNumId="16">
     <w:nsid w:val="2D513E6F"/>
     <w:multiLevelType w:val="hybridMultilevel"/>
     <w:tmpl w:val="ECEEF004"/>
@@ -8345,7 +7846,7 @@
       </w:rPr>
     </w:lvl>
   </w:abstractNum>
-  <w:abstractNum w:abstractNumId="16">
+  <w:abstractNum w:abstractNumId="17">
     <w:nsid w:val="2DFA0A97"/>
     <w:multiLevelType w:val="hybridMultilevel"/>
     <w:tmpl w:val="E21CEF26"/>
@@ -8458,7 +7959,7 @@
       </w:rPr>
     </w:lvl>
   </w:abstractNum>
-  <w:abstractNum w:abstractNumId="17">
+  <w:abstractNum w:abstractNumId="18">
     <w:nsid w:val="30585CAF"/>
     <w:multiLevelType w:val="hybridMultilevel"/>
     <w:tmpl w:val="13E0E52A"/>
@@ -8571,7 +8072,7 @@
       </w:rPr>
     </w:lvl>
   </w:abstractNum>
-  <w:abstractNum w:abstractNumId="18">
+  <w:abstractNum w:abstractNumId="19">
     <w:nsid w:val="363558C8"/>
     <w:multiLevelType w:val="hybridMultilevel"/>
     <w:tmpl w:val="6EEA9394"/>
@@ -8684,7 +8185,7 @@
       </w:rPr>
     </w:lvl>
   </w:abstractNum>
-  <w:abstractNum w:abstractNumId="19">
+  <w:abstractNum w:abstractNumId="20">
     <w:nsid w:val="380257C6"/>
     <w:multiLevelType w:val="hybridMultilevel"/>
     <w:tmpl w:val="76D68C3C"/>
@@ -8797,7 +8298,7 @@
       </w:rPr>
     </w:lvl>
   </w:abstractNum>
-  <w:abstractNum w:abstractNumId="20">
+  <w:abstractNum w:abstractNumId="21">
     <w:nsid w:val="39146E2E"/>
     <w:multiLevelType w:val="hybridMultilevel"/>
     <w:tmpl w:val="4CCE0DCC"/>
@@ -8910,7 +8411,7 @@
       </w:rPr>
     </w:lvl>
   </w:abstractNum>
-  <w:abstractNum w:abstractNumId="21">
+  <w:abstractNum w:abstractNumId="22">
     <w:nsid w:val="3B254723"/>
     <w:multiLevelType w:val="hybridMultilevel"/>
     <w:tmpl w:val="BEDC7150"/>
@@ -8996,7 +8497,7 @@
       </w:pPr>
     </w:lvl>
   </w:abstractNum>
-  <w:abstractNum w:abstractNumId="22">
+  <w:abstractNum w:abstractNumId="23">
     <w:nsid w:val="408D13E9"/>
     <w:multiLevelType w:val="hybridMultilevel"/>
     <w:tmpl w:val="24C61FCC"/>
@@ -9109,7 +8610,7 @@
       </w:rPr>
     </w:lvl>
   </w:abstractNum>
-  <w:abstractNum w:abstractNumId="23">
+  <w:abstractNum w:abstractNumId="24">
     <w:nsid w:val="49E22514"/>
     <w:multiLevelType w:val="hybridMultilevel"/>
     <w:tmpl w:val="3AFE7542"/>
@@ -9222,7 +8723,7 @@
       </w:rPr>
     </w:lvl>
   </w:abstractNum>
-  <w:abstractNum w:abstractNumId="24">
+  <w:abstractNum w:abstractNumId="25">
     <w:nsid w:val="4A2D6E19"/>
     <w:multiLevelType w:val="hybridMultilevel"/>
     <w:tmpl w:val="6358A56A"/>
@@ -9335,7 +8836,7 @@
       </w:rPr>
     </w:lvl>
   </w:abstractNum>
-  <w:abstractNum w:abstractNumId="25">
+  <w:abstractNum w:abstractNumId="26">
     <w:nsid w:val="5084219C"/>
     <w:multiLevelType w:val="hybridMultilevel"/>
     <w:tmpl w:val="1F80C294"/>
@@ -9475,7 +8976,7 @@
       </w:rPr>
     </w:lvl>
   </w:abstractNum>
-  <w:abstractNum w:abstractNumId="26">
+  <w:abstractNum w:abstractNumId="27">
     <w:nsid w:val="52740170"/>
     <w:multiLevelType w:val="hybridMultilevel"/>
     <w:tmpl w:val="F54C0082"/>
@@ -9564,7 +9065,7 @@
       </w:pPr>
     </w:lvl>
   </w:abstractNum>
-  <w:abstractNum w:abstractNumId="27">
+  <w:abstractNum w:abstractNumId="28">
     <w:nsid w:val="543B2657"/>
     <w:multiLevelType w:val="hybridMultilevel"/>
     <w:tmpl w:val="014E8B82"/>
@@ -9677,7 +9178,7 @@
       </w:rPr>
     </w:lvl>
   </w:abstractNum>
-  <w:abstractNum w:abstractNumId="28">
+  <w:abstractNum w:abstractNumId="29">
     <w:nsid w:val="5596116D"/>
     <w:multiLevelType w:val="hybridMultilevel"/>
     <w:tmpl w:val="8DFA38A2"/>
@@ -9790,7 +9291,7 @@
       </w:rPr>
     </w:lvl>
   </w:abstractNum>
-  <w:abstractNum w:abstractNumId="29">
+  <w:abstractNum w:abstractNumId="30">
     <w:nsid w:val="597E12A2"/>
     <w:multiLevelType w:val="hybridMultilevel"/>
     <w:tmpl w:val="C7827C50"/>
@@ -9903,7 +9404,7 @@
       </w:rPr>
     </w:lvl>
   </w:abstractNum>
-  <w:abstractNum w:abstractNumId="30">
+  <w:abstractNum w:abstractNumId="31">
     <w:nsid w:val="5A2A4C54"/>
     <w:multiLevelType w:val="hybridMultilevel"/>
     <w:tmpl w:val="79E84D2A"/>
@@ -10016,7 +9517,7 @@
       </w:rPr>
     </w:lvl>
   </w:abstractNum>
-  <w:abstractNum w:abstractNumId="31">
+  <w:abstractNum w:abstractNumId="32">
     <w:nsid w:val="61183413"/>
     <w:multiLevelType w:val="hybridMultilevel"/>
     <w:tmpl w:val="E87A51BA"/>
@@ -10129,7 +9630,7 @@
       </w:rPr>
     </w:lvl>
   </w:abstractNum>
-  <w:abstractNum w:abstractNumId="32">
+  <w:abstractNum w:abstractNumId="33">
     <w:nsid w:val="651A6F6E"/>
     <w:multiLevelType w:val="hybridMultilevel"/>
     <w:tmpl w:val="60DEBD9C"/>
@@ -10269,7 +9770,7 @@
       </w:rPr>
     </w:lvl>
   </w:abstractNum>
-  <w:abstractNum w:abstractNumId="33">
+  <w:abstractNum w:abstractNumId="34">
     <w:nsid w:val="6BB83E11"/>
     <w:multiLevelType w:val="hybridMultilevel"/>
     <w:tmpl w:val="B57A77EA"/>
@@ -10409,7 +9910,7 @@
       </w:rPr>
     </w:lvl>
   </w:abstractNum>
-  <w:abstractNum w:abstractNumId="34">
+  <w:abstractNum w:abstractNumId="35">
     <w:nsid w:val="6D511B62"/>
     <w:multiLevelType w:val="hybridMultilevel"/>
     <w:tmpl w:val="6A9E8F00"/>
@@ -10522,7 +10023,7 @@
       </w:rPr>
     </w:lvl>
   </w:abstractNum>
-  <w:abstractNum w:abstractNumId="35">
+  <w:abstractNum w:abstractNumId="36">
     <w:nsid w:val="6ED535EB"/>
     <w:multiLevelType w:val="multilevel"/>
     <w:tmpl w:val="86166970"/>
@@ -10644,7 +10145,7 @@
       </w:rPr>
     </w:lvl>
   </w:abstractNum>
-  <w:abstractNum w:abstractNumId="36">
+  <w:abstractNum w:abstractNumId="37">
     <w:nsid w:val="7207341D"/>
     <w:multiLevelType w:val="hybridMultilevel"/>
     <w:tmpl w:val="1AF22E3C"/>
@@ -10757,7 +10258,7 @@
       </w:rPr>
     </w:lvl>
   </w:abstractNum>
-  <w:abstractNum w:abstractNumId="37">
+  <w:abstractNum w:abstractNumId="38">
     <w:nsid w:val="73E97E02"/>
     <w:multiLevelType w:val="hybridMultilevel"/>
     <w:tmpl w:val="F26E05E4"/>
@@ -10870,7 +10371,7 @@
       </w:rPr>
     </w:lvl>
   </w:abstractNum>
-  <w:abstractNum w:abstractNumId="38">
+  <w:abstractNum w:abstractNumId="39">
     <w:nsid w:val="75645923"/>
     <w:multiLevelType w:val="hybridMultilevel"/>
     <w:tmpl w:val="9B42CCC2"/>
@@ -10983,7 +10484,7 @@
       </w:rPr>
     </w:lvl>
   </w:abstractNum>
-  <w:abstractNum w:abstractNumId="39">
+  <w:abstractNum w:abstractNumId="40">
     <w:nsid w:val="757B4E53"/>
     <w:multiLevelType w:val="hybridMultilevel"/>
     <w:tmpl w:val="23D64D6E"/>
@@ -11096,7 +10597,7 @@
       </w:rPr>
     </w:lvl>
   </w:abstractNum>
-  <w:abstractNum w:abstractNumId="40">
+  <w:abstractNum w:abstractNumId="41">
     <w:nsid w:val="7A8F0233"/>
     <w:multiLevelType w:val="multilevel"/>
     <w:tmpl w:val="13A641FA"/>
@@ -11245,7 +10746,7 @@
       </w:rPr>
     </w:lvl>
   </w:abstractNum>
-  <w:abstractNum w:abstractNumId="41">
+  <w:abstractNum w:abstractNumId="42">
     <w:nsid w:val="7B3A3D4F"/>
     <w:multiLevelType w:val="multilevel"/>
     <w:tmpl w:val="13A641FA"/>
@@ -11394,7 +10895,7 @@
       </w:rPr>
     </w:lvl>
   </w:abstractNum>
-  <w:abstractNum w:abstractNumId="42">
+  <w:abstractNum w:abstractNumId="43">
     <w:nsid w:val="7CD00848"/>
     <w:multiLevelType w:val="multilevel"/>
     <w:tmpl w:val="A3F0C048"/>
@@ -11543,7 +11044,7 @@
       </w:rPr>
     </w:lvl>
   </w:abstractNum>
-  <w:abstractNum w:abstractNumId="43">
+  <w:abstractNum w:abstractNumId="44">
     <w:nsid w:val="7F0B1396"/>
     <w:multiLevelType w:val="hybridMultilevel"/>
     <w:tmpl w:val="24E82C46"/>
@@ -11656,10 +11157,10 @@
       </w:rPr>
     </w:lvl>
   </w:abstractNum>
-  <w:abstractNum w:abstractNumId="44">
+  <w:abstractNum w:abstractNumId="45">
     <w:nsid w:val="7FFD6CBE"/>
     <w:multiLevelType w:val="hybridMultilevel"/>
-    <w:tmpl w:val="E8849D66"/>
+    <w:tmpl w:val="AF4A168C"/>
     <w:lvl w:ilvl="0" w:tplc="04090001">
       <w:start w:val="1"/>
       <w:numFmt w:val="bullet"/>
@@ -11773,34 +11274,34 @@
     <w:abstractNumId w:val="1"/>
   </w:num>
   <w:num w:numId="2">
+    <w:abstractNumId w:val="44"/>
+  </w:num>
+  <w:num w:numId="3">
+    <w:abstractNumId w:val="35"/>
+  </w:num>
+  <w:num w:numId="4">
+    <w:abstractNumId w:val="31"/>
+  </w:num>
+  <w:num w:numId="5">
     <w:abstractNumId w:val="43"/>
   </w:num>
-  <w:num w:numId="3">
-    <w:abstractNumId w:val="34"/>
+  <w:num w:numId="6">
+    <w:abstractNumId w:val="41"/>
   </w:num>
-  <w:num w:numId="4">
-    <w:abstractNumId w:val="30"/>
-  </w:num>
-  <w:num w:numId="5">
+  <w:num w:numId="7">
     <w:abstractNumId w:val="42"/>
   </w:num>
-  <w:num w:numId="6">
-    <w:abstractNumId w:val="40"/>
-  </w:num>
-  <w:num w:numId="7">
-    <w:abstractNumId w:val="41"/>
-  </w:num>
   <w:num w:numId="8">
-    <w:abstractNumId w:val="21"/>
+    <w:abstractNumId w:val="22"/>
   </w:num>
   <w:num w:numId="9">
-    <w:abstractNumId w:val="26"/>
+    <w:abstractNumId w:val="27"/>
   </w:num>
   <w:num w:numId="10">
-    <w:abstractNumId w:val="36"/>
+    <w:abstractNumId w:val="37"/>
   </w:num>
   <w:num w:numId="11">
-    <w:abstractNumId w:val="28"/>
+    <w:abstractNumId w:val="29"/>
   </w:num>
   <w:num w:numId="12">
     <w:abstractNumId w:val="9"/>
@@ -11809,7 +11310,7 @@
     <w:abstractNumId w:val="8"/>
   </w:num>
   <w:num w:numId="14">
-    <w:abstractNumId w:val="31"/>
+    <w:abstractNumId w:val="32"/>
   </w:num>
   <w:num w:numId="15">
     <w:abstractNumId w:val="6"/>
@@ -11818,19 +11319,19 @@
     <w:abstractNumId w:val="5"/>
   </w:num>
   <w:num w:numId="17">
-    <w:abstractNumId w:val="17"/>
+    <w:abstractNumId w:val="18"/>
   </w:num>
   <w:num w:numId="18">
-    <w:abstractNumId w:val="32"/>
+    <w:abstractNumId w:val="33"/>
   </w:num>
   <w:num w:numId="19">
-    <w:abstractNumId w:val="25"/>
+    <w:abstractNumId w:val="26"/>
   </w:num>
   <w:num w:numId="20">
-    <w:abstractNumId w:val="33"/>
+    <w:abstractNumId w:val="34"/>
   </w:num>
   <w:num w:numId="21">
-    <w:abstractNumId w:val="19"/>
+    <w:abstractNumId w:val="20"/>
   </w:num>
   <w:num w:numId="22">
     <w:abstractNumId w:val="11"/>
@@ -11839,55 +11340,55 @@
     <w:abstractNumId w:val="4"/>
   </w:num>
   <w:num w:numId="24">
-    <w:abstractNumId w:val="29"/>
+    <w:abstractNumId w:val="30"/>
   </w:num>
   <w:num w:numId="25">
-    <w:abstractNumId w:val="27"/>
+    <w:abstractNumId w:val="28"/>
   </w:num>
   <w:num w:numId="26">
     <w:abstractNumId w:val="13"/>
   </w:num>
   <w:num w:numId="27">
-    <w:abstractNumId w:val="18"/>
+    <w:abstractNumId w:val="19"/>
   </w:num>
   <w:num w:numId="28">
     <w:abstractNumId w:val="14"/>
   </w:num>
   <w:num w:numId="29">
-    <w:abstractNumId w:val="16"/>
+    <w:abstractNumId w:val="17"/>
   </w:num>
   <w:num w:numId="30">
-    <w:abstractNumId w:val="20"/>
+    <w:abstractNumId w:val="21"/>
   </w:num>
   <w:num w:numId="31">
     <w:abstractNumId w:val="3"/>
   </w:num>
   <w:num w:numId="32">
-    <w:abstractNumId w:val="23"/>
+    <w:abstractNumId w:val="24"/>
   </w:num>
   <w:num w:numId="33">
-    <w:abstractNumId w:val="44"/>
+    <w:abstractNumId w:val="45"/>
   </w:num>
   <w:num w:numId="34">
     <w:abstractNumId w:val="10"/>
   </w:num>
   <w:num w:numId="35">
-    <w:abstractNumId w:val="22"/>
+    <w:abstractNumId w:val="23"/>
   </w:num>
   <w:num w:numId="36">
-    <w:abstractNumId w:val="39"/>
+    <w:abstractNumId w:val="40"/>
   </w:num>
   <w:num w:numId="37">
-    <w:abstractNumId w:val="35"/>
+    <w:abstractNumId w:val="36"/>
   </w:num>
   <w:num w:numId="38">
-    <w:abstractNumId w:val="38"/>
+    <w:abstractNumId w:val="39"/>
   </w:num>
   <w:num w:numId="39">
     <w:abstractNumId w:val="2"/>
   </w:num>
   <w:num w:numId="40">
-    <w:abstractNumId w:val="15"/>
+    <w:abstractNumId w:val="16"/>
   </w:num>
   <w:num w:numId="41">
     <w:abstractNumId w:val="0"/>
@@ -11896,13 +11397,16 @@
     <w:abstractNumId w:val="7"/>
   </w:num>
   <w:num w:numId="43">
-    <w:abstractNumId w:val="37"/>
+    <w:abstractNumId w:val="38"/>
   </w:num>
   <w:num w:numId="44">
     <w:abstractNumId w:val="12"/>
   </w:num>
   <w:num w:numId="45">
-    <w:abstractNumId w:val="24"/>
+    <w:abstractNumId w:val="25"/>
+  </w:num>
+  <w:num w:numId="46">
+    <w:abstractNumId w:val="15"/>
   </w:num>
 </w:numbering>
 </file>

</xml_diff>